<commit_message>
Basically finished section 3.
Some parts are still missing.
</commit_message>
<xml_diff>
--- a/Thesis/Figs/Word/nervous system.docx
+++ b/Thesis/Figs/Word/nervous system.docx
@@ -7,7 +7,7 @@
       <w:r>
         <w:rPr>
           <w:noProof/>
-          <w:lang w:eastAsia="en-GB"/>
+          <w:lang w:eastAsia="ja-JP"/>
         </w:rPr>
         <mc:AlternateContent>
           <mc:Choice Requires="wps">
@@ -84,7 +84,7 @@
       <w:r>
         <w:rPr>
           <w:noProof/>
-          <w:lang w:eastAsia="en-GB"/>
+          <w:lang w:eastAsia="ja-JP"/>
         </w:rPr>
         <mc:AlternateContent>
           <mc:Choice Requires="wps">
@@ -198,7 +198,7 @@
       <w:r>
         <w:rPr>
           <w:noProof/>
-          <w:lang w:eastAsia="en-GB"/>
+          <w:lang w:eastAsia="ja-JP"/>
         </w:rPr>
         <mc:AlternateContent>
           <mc:Choice Requires="wps">
@@ -271,7 +271,7 @@
       <w:r>
         <w:rPr>
           <w:noProof/>
-          <w:lang w:eastAsia="en-GB"/>
+          <w:lang w:eastAsia="ja-JP"/>
         </w:rPr>
         <mc:AlternateContent>
           <mc:Choice Requires="wps">
@@ -411,7 +411,7 @@
       <w:r>
         <w:rPr>
           <w:noProof/>
-          <w:lang w:eastAsia="en-GB"/>
+          <w:lang w:eastAsia="ja-JP"/>
         </w:rPr>
         <mc:AlternateContent>
           <mc:Choice Requires="wps">
@@ -484,7 +484,7 @@
       <w:r>
         <w:rPr>
           <w:noProof/>
-          <w:lang w:eastAsia="en-GB"/>
+          <w:lang w:eastAsia="ja-JP"/>
         </w:rPr>
         <mc:AlternateContent>
           <mc:Choice Requires="wps">
@@ -624,7 +624,7 @@
       <w:r>
         <w:rPr>
           <w:noProof/>
-          <w:lang w:eastAsia="en-GB"/>
+          <w:lang w:eastAsia="ja-JP"/>
         </w:rPr>
         <mc:AlternateContent>
           <mc:Choice Requires="wps">
@@ -764,7 +764,7 @@
       <w:r>
         <w:rPr>
           <w:noProof/>
-          <w:lang w:eastAsia="en-GB"/>
+          <w:lang w:eastAsia="ja-JP"/>
         </w:rPr>
         <mc:AlternateContent>
           <mc:Choice Requires="wps">
@@ -837,7 +837,7 @@
       <w:r>
         <w:rPr>
           <w:noProof/>
-          <w:lang w:eastAsia="en-GB"/>
+          <w:lang w:eastAsia="ja-JP"/>
         </w:rPr>
         <mc:AlternateContent>
           <mc:Choice Requires="wps">
@@ -910,7 +910,7 @@
       <w:r>
         <w:rPr>
           <w:noProof/>
-          <w:lang w:eastAsia="en-GB"/>
+          <w:lang w:eastAsia="ja-JP"/>
         </w:rPr>
         <mc:AlternateContent>
           <mc:Choice Requires="wps">
@@ -983,7 +983,7 @@
       <w:r>
         <w:rPr>
           <w:noProof/>
-          <w:lang w:eastAsia="en-GB"/>
+          <w:lang w:eastAsia="ja-JP"/>
         </w:rPr>
         <mc:AlternateContent>
           <mc:Choice Requires="wps">
@@ -1054,7 +1054,7 @@
       <w:r>
         <w:rPr>
           <w:noProof/>
-          <w:lang w:eastAsia="en-GB"/>
+          <w:lang w:eastAsia="ja-JP"/>
         </w:rPr>
         <mc:AlternateContent>
           <mc:Choice Requires="wps">
@@ -1125,7 +1125,7 @@
       <w:r>
         <w:rPr>
           <w:noProof/>
-          <w:lang w:eastAsia="en-GB"/>
+          <w:lang w:eastAsia="ja-JP"/>
         </w:rPr>
         <mc:AlternateContent>
           <mc:Choice Requires="wps">
@@ -1196,7 +1196,7 @@
       <w:r>
         <w:rPr>
           <w:noProof/>
-          <w:lang w:eastAsia="en-GB"/>
+          <w:lang w:eastAsia="ja-JP"/>
         </w:rPr>
         <mc:AlternateContent>
           <mc:Choice Requires="wps">
@@ -1267,7 +1267,7 @@
       <w:r>
         <w:rPr>
           <w:noProof/>
-          <w:lang w:eastAsia="en-GB"/>
+          <w:lang w:eastAsia="ja-JP"/>
         </w:rPr>
         <mc:AlternateContent>
           <mc:Choice Requires="wps">
@@ -1340,7 +1340,7 @@
       <w:r>
         <w:rPr>
           <w:noProof/>
-          <w:lang w:eastAsia="en-GB"/>
+          <w:lang w:eastAsia="ja-JP"/>
         </w:rPr>
         <mc:AlternateContent>
           <mc:Choice Requires="wps">
@@ -1413,7 +1413,7 @@
       <w:r>
         <w:rPr>
           <w:noProof/>
-          <w:lang w:eastAsia="en-GB"/>
+          <w:lang w:eastAsia="ja-JP"/>
         </w:rPr>
         <mc:AlternateContent>
           <mc:Choice Requires="wps">
@@ -1483,7 +1483,7 @@
       <w:r>
         <w:rPr>
           <w:noProof/>
-          <w:lang w:eastAsia="en-GB"/>
+          <w:lang w:eastAsia="ja-JP"/>
         </w:rPr>
         <mc:AlternateContent>
           <mc:Choice Requires="wps">
@@ -1623,7 +1623,7 @@
       <w:r>
         <w:rPr>
           <w:noProof/>
-          <w:lang w:eastAsia="en-GB"/>
+          <w:lang w:eastAsia="ja-JP"/>
         </w:rPr>
         <mc:AlternateContent>
           <mc:Choice Requires="wps">
@@ -1763,7 +1763,7 @@
       <w:r>
         <w:rPr>
           <w:noProof/>
-          <w:lang w:eastAsia="en-GB"/>
+          <w:lang w:eastAsia="ja-JP"/>
         </w:rPr>
         <mc:AlternateContent>
           <mc:Choice Requires="wps">
@@ -1873,7 +1873,7 @@
       <w:r>
         <w:rPr>
           <w:noProof/>
-          <w:lang w:eastAsia="en-GB"/>
+          <w:lang w:eastAsia="ja-JP"/>
         </w:rPr>
         <mc:AlternateContent>
           <mc:Choice Requires="wps">
@@ -2013,7 +2013,7 @@
       <w:r>
         <w:rPr>
           <w:noProof/>
-          <w:lang w:eastAsia="en-GB"/>
+          <w:lang w:eastAsia="ja-JP"/>
         </w:rPr>
         <mc:AlternateContent>
           <mc:Choice Requires="wps">
@@ -2153,29 +2153,28 @@
       <w:r>
         <w:br w:type="page"/>
       </w:r>
-      <w:bookmarkStart w:id="0" w:name="_GoBack"/>
-      <w:bookmarkEnd w:id="0"/>
     </w:p>
     <w:p>
+      <w:bookmarkStart w:id="0" w:name="_GoBack"/>
       <w:r>
         <w:rPr>
           <w:noProof/>
-          <w:lang w:eastAsia="en-GB"/>
+          <w:lang w:eastAsia="ja-JP"/>
         </w:rPr>
         <w:lastRenderedPageBreak/>
         <mc:AlternateContent>
           <mc:Choice Requires="wps">
             <w:drawing>
-              <wp:anchor distT="0" distB="0" distL="114300" distR="114300" simplePos="0" relativeHeight="251765760" behindDoc="0" locked="0" layoutInCell="1" allowOverlap="1" wp14:anchorId="1AC78B93" wp14:editId="74424E8E">
-                <wp:simplePos x="0" y="0"/>
-                <wp:positionH relativeFrom="column">
-                  <wp:posOffset>3084170</wp:posOffset>
-                </wp:positionH>
-                <wp:positionV relativeFrom="paragraph">
-                  <wp:posOffset>3997758</wp:posOffset>
-                </wp:positionV>
-                <wp:extent cx="174752" cy="109727"/>
-                <wp:effectExtent l="0" t="0" r="15875" b="24130"/>
+              <wp:anchor distT="0" distB="0" distL="114300" distR="114300" simplePos="0" relativeHeight="251765760" behindDoc="0" locked="0" layoutInCell="1" allowOverlap="1" wp14:anchorId="79C3EADC" wp14:editId="6C15FFBE">
+                <wp:simplePos x="0" y="0"/>
+                <wp:positionH relativeFrom="column">
+                  <wp:posOffset>3093720</wp:posOffset>
+                </wp:positionH>
+                <wp:positionV relativeFrom="paragraph">
+                  <wp:posOffset>3950970</wp:posOffset>
+                </wp:positionV>
+                <wp:extent cx="201296" cy="265430"/>
+                <wp:effectExtent l="0" t="0" r="27305" b="20320"/>
                 <wp:wrapNone/>
                 <wp:docPr id="78" name="Straight Connector 78"/>
                 <wp:cNvGraphicFramePr/>
@@ -2186,7 +2185,7 @@
                       <wps:spPr>
                         <a:xfrm flipH="1" flipV="1">
                           <a:off x="0" y="0"/>
-                          <a:ext cx="174752" cy="109727"/>
+                          <a:ext cx="201296" cy="265430"/>
                         </a:xfrm>
                         <a:prstGeom prst="line">
                           <a:avLst/>
@@ -2226,31 +2225,32 @@
           </mc:Choice>
           <mc:Fallback>
             <w:pict>
-              <v:line id="Straight Connector 78" o:spid="_x0000_s1026" style="position:absolute;flip:x y;z-index:251765760;visibility:visible;mso-wrap-style:square;mso-width-percent:0;mso-height-percent:0;mso-wrap-distance-left:9pt;mso-wrap-distance-top:0;mso-wrap-distance-right:9pt;mso-wrap-distance-bottom:0;mso-position-horizontal:absolute;mso-position-horizontal-relative:text;mso-position-vertical:absolute;mso-position-vertical-relative:text;mso-width-percent:0;mso-height-percent:0;mso-width-relative:margin;mso-height-relative:margin" from="242.85pt,314.8pt" to="256.6pt,323.45pt" o:gfxdata="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" filled="t" fillcolor="white [3201]" strokecolor="#4f81bd [3204]" strokeweight="1pt">
+              <v:line id="Straight Connector 78" o:spid="_x0000_s1026" style="position:absolute;flip:x y;z-index:251765760;visibility:visible;mso-wrap-style:square;mso-width-percent:0;mso-height-percent:0;mso-wrap-distance-left:9pt;mso-wrap-distance-top:0;mso-wrap-distance-right:9pt;mso-wrap-distance-bottom:0;mso-position-horizontal:absolute;mso-position-horizontal-relative:text;mso-position-vertical:absolute;mso-position-vertical-relative:text;mso-width-percent:0;mso-height-percent:0;mso-width-relative:margin;mso-height-relative:margin" from="243.6pt,311.1pt" to="259.45pt,332pt" o:gfxdata="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" filled="t" fillcolor="white [3201]" strokecolor="#4f81bd [3204]" strokeweight="1pt">
                 <v:stroke dashstyle="3 1"/>
               </v:line>
             </w:pict>
           </mc:Fallback>
         </mc:AlternateContent>
       </w:r>
+      <w:bookmarkEnd w:id="0"/>
       <w:r>
         <w:rPr>
           <w:noProof/>
-          <w:lang w:eastAsia="en-GB"/>
+          <w:lang w:eastAsia="ja-JP"/>
         </w:rPr>
         <mc:AlternateContent>
           <mc:Choice Requires="wps">
             <w:drawing>
-              <wp:anchor distT="0" distB="0" distL="114300" distR="114300" simplePos="0" relativeHeight="251764736" behindDoc="0" locked="0" layoutInCell="1" allowOverlap="1" wp14:anchorId="3A09B59B" wp14:editId="2188DE5E">
-                <wp:simplePos x="0" y="0"/>
-                <wp:positionH relativeFrom="column">
-                  <wp:posOffset>2172613</wp:posOffset>
-                </wp:positionH>
-                <wp:positionV relativeFrom="paragraph">
-                  <wp:posOffset>3646627</wp:posOffset>
-                </wp:positionV>
-                <wp:extent cx="1016813" cy="342316"/>
-                <wp:effectExtent l="0" t="0" r="12065" b="19685"/>
+              <wp:anchor distT="0" distB="0" distL="114300" distR="114300" simplePos="0" relativeHeight="251764736" behindDoc="0" locked="0" layoutInCell="1" allowOverlap="1" wp14:anchorId="01B71495" wp14:editId="679D3AF8">
+                <wp:simplePos x="0" y="0"/>
+                <wp:positionH relativeFrom="column">
+                  <wp:posOffset>2564130</wp:posOffset>
+                </wp:positionH>
+                <wp:positionV relativeFrom="paragraph">
+                  <wp:posOffset>3737610</wp:posOffset>
+                </wp:positionV>
+                <wp:extent cx="929640" cy="208915"/>
+                <wp:effectExtent l="0" t="0" r="22860" b="19685"/>
                 <wp:wrapNone/>
                 <wp:docPr id="307" name="Text Box 2"/>
                 <wp:cNvGraphicFramePr>
@@ -2265,7 +2265,7 @@
                       <wps:spPr bwMode="auto">
                         <a:xfrm>
                           <a:off x="0" y="0"/>
-                          <a:ext cx="1016813" cy="342316"/>
+                          <a:ext cx="929640" cy="208915"/>
                         </a:xfrm>
                         <a:prstGeom prst="rect">
                           <a:avLst/>
@@ -2303,7 +2303,7 @@
                               <w:rPr>
                                 <w:lang w:val="de-AT"/>
                               </w:rPr>
-                              <w:t>New component added</w:t>
+                              <w:t>Accidental copy</w:t>
                             </w:r>
                           </w:p>
                         </w:txbxContent>
@@ -2325,7 +2325,11 @@
           </mc:Choice>
           <mc:Fallback>
             <w:pict>
-              <v:shape id="_x0000_s1035" type="#_x0000_t202" style="position:absolute;margin-left:171.05pt;margin-top:287.15pt;width:80.05pt;height:26.95pt;z-index:251764736;visibility:visible;mso-wrap-style:square;mso-width-percent:0;mso-height-percent:0;mso-wrap-distance-left:9pt;mso-wrap-distance-top:0;mso-wrap-distance-right:9pt;mso-wrap-distance-bottom:0;mso-position-horizontal:absolute;mso-position-horizontal-relative:text;mso-position-vertical:absolute;mso-position-vertical-relative:text;mso-width-percent:0;mso-height-percent:0;mso-width-relative:margin;mso-height-relative:margin;v-text-anchor:top" o:gfxdata="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" fillcolor="white [3201]" strokecolor="#4f81bd [3204]" strokeweight="1pt">
+              <v:shapetype id="_x0000_t202" coordsize="21600,21600" o:spt="202" path="m,l,21600r21600,l21600,xe">
+                <v:stroke joinstyle="miter"/>
+                <v:path gradientshapeok="t" o:connecttype="rect"/>
+              </v:shapetype>
+              <v:shape id="_x0000_s1035" type="#_x0000_t202" style="position:absolute;margin-left:201.9pt;margin-top:294.3pt;width:73.2pt;height:16.45pt;z-index:251764736;visibility:visible;mso-wrap-style:square;mso-width-percent:0;mso-height-percent:0;mso-wrap-distance-left:9pt;mso-wrap-distance-top:0;mso-wrap-distance-right:9pt;mso-wrap-distance-bottom:0;mso-position-horizontal:absolute;mso-position-horizontal-relative:text;mso-position-vertical:absolute;mso-position-vertical-relative:text;mso-width-percent:0;mso-height-percent:0;mso-width-relative:margin;mso-height-relative:margin;v-text-anchor:top" o:gfxdata="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" fillcolor="white [3201]" strokecolor="#4f81bd [3204]" strokeweight="1pt">
                 <v:stroke dashstyle="3 1"/>
                 <v:textbox inset="0,0,0,0">
                   <w:txbxContent>
@@ -2340,7 +2344,7 @@
                         <w:rPr>
                           <w:lang w:val="de-AT"/>
                         </w:rPr>
-                        <w:t>New component added</w:t>
+                        <w:t>Accidental copy</w:t>
                       </w:r>
                     </w:p>
                   </w:txbxContent>
@@ -2353,32 +2357,32 @@
       <w:r>
         <w:rPr>
           <w:noProof/>
-          <w:lang w:eastAsia="en-GB"/>
+          <w:lang w:eastAsia="ja-JP"/>
         </w:rPr>
         <mc:AlternateContent>
           <mc:Choice Requires="wps">
             <w:drawing>
-              <wp:anchor distT="0" distB="0" distL="114300" distR="114300" simplePos="0" relativeHeight="251762688" behindDoc="0" locked="0" layoutInCell="1" allowOverlap="1" wp14:anchorId="501082E4" wp14:editId="247A3262">
-                <wp:simplePos x="0" y="0"/>
-                <wp:positionH relativeFrom="column">
-                  <wp:posOffset>452438</wp:posOffset>
-                </wp:positionH>
-                <wp:positionV relativeFrom="paragraph">
-                  <wp:posOffset>5448300</wp:posOffset>
-                </wp:positionV>
-                <wp:extent cx="627062" cy="88900"/>
-                <wp:effectExtent l="0" t="57150" r="20955" b="25400"/>
-                <wp:wrapNone/>
-                <wp:docPr id="56" name="Straight Arrow Connector 56"/>
+              <wp:anchor distT="0" distB="0" distL="114300" distR="114300" simplePos="0" relativeHeight="251828224" behindDoc="0" locked="0" layoutInCell="1" allowOverlap="1" wp14:anchorId="15EC27B2" wp14:editId="1FBB9BDA">
+                <wp:simplePos x="0" y="0"/>
+                <wp:positionH relativeFrom="column">
+                  <wp:posOffset>1687830</wp:posOffset>
+                </wp:positionH>
+                <wp:positionV relativeFrom="paragraph">
+                  <wp:posOffset>4191000</wp:posOffset>
+                </wp:positionV>
+                <wp:extent cx="1478280" cy="411480"/>
+                <wp:effectExtent l="0" t="0" r="64770" b="64770"/>
+                <wp:wrapNone/>
+                <wp:docPr id="297" name="Straight Arrow Connector 297"/>
                 <wp:cNvGraphicFramePr/>
                 <a:graphic xmlns:a="http://schemas.openxmlformats.org/drawingml/2006/main">
                   <a:graphicData uri="http://schemas.microsoft.com/office/word/2010/wordprocessingShape">
                     <wps:wsp>
                       <wps:cNvCnPr/>
                       <wps:spPr>
-                        <a:xfrm flipV="1">
-                          <a:off x="0" y="0"/>
-                          <a:ext cx="627062" cy="88900"/>
+                        <a:xfrm>
+                          <a:off x="0" y="0"/>
+                          <a:ext cx="1478280" cy="411480"/>
                         </a:xfrm>
                         <a:prstGeom prst="straightConnector1">
                           <a:avLst/>
@@ -2416,7 +2420,11 @@
           </mc:Choice>
           <mc:Fallback>
             <w:pict>
-              <v:shape id="Straight Arrow Connector 56" o:spid="_x0000_s1026" type="#_x0000_t32" style="position:absolute;margin-left:35.65pt;margin-top:429pt;width:49.35pt;height:7pt;flip:y;z-index:251762688;visibility:visible;mso-wrap-style:square;mso-width-percent:0;mso-height-percent:0;mso-wrap-distance-left:9pt;mso-wrap-distance-top:0;mso-wrap-distance-right:9pt;mso-wrap-distance-bottom:0;mso-position-horizontal:absolute;mso-position-horizontal-relative:text;mso-position-vertical:absolute;mso-position-vertical-relative:text;mso-width-percent:0;mso-height-percent:0;mso-width-relative:margin;mso-height-relative:margin" o:gfxdata="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" strokecolor="black [3040]">
+              <v:shapetype id="_x0000_t32" coordsize="21600,21600" o:spt="32" o:oned="t" path="m,l21600,21600e" filled="f">
+                <v:path arrowok="t" fillok="f" o:connecttype="none"/>
+                <o:lock v:ext="edit" shapetype="t"/>
+              </v:shapetype>
+              <v:shape id="Straight Arrow Connector 297" o:spid="_x0000_s1026" type="#_x0000_t32" style="position:absolute;margin-left:132.9pt;margin-top:330pt;width:116.4pt;height:32.4pt;z-index:251828224;visibility:visible;mso-wrap-style:square;mso-width-percent:0;mso-height-percent:0;mso-wrap-distance-left:9pt;mso-wrap-distance-top:0;mso-wrap-distance-right:9pt;mso-wrap-distance-bottom:0;mso-position-horizontal:absolute;mso-position-horizontal-relative:text;mso-position-vertical:absolute;mso-position-vertical-relative:text;mso-width-percent:0;mso-height-percent:0;mso-width-relative:margin;mso-height-relative:margin" o:gfxdata="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" strokecolor="black [3040]">
                 <v:stroke endarrow="block" endarrowwidth="narrow" endarrowlength="short"/>
               </v:shape>
             </w:pict>
@@ -2426,23 +2434,23 @@
       <w:r>
         <w:rPr>
           <w:noProof/>
-          <w:lang w:eastAsia="en-GB"/>
+          <w:lang w:eastAsia="ja-JP"/>
         </w:rPr>
         <mc:AlternateContent>
           <mc:Choice Requires="wps">
             <w:drawing>
-              <wp:anchor distT="0" distB="0" distL="114300" distR="114300" simplePos="0" relativeHeight="251760640" behindDoc="0" locked="0" layoutInCell="1" allowOverlap="1" wp14:anchorId="7EEB8D00" wp14:editId="2D8D2A11">
-                <wp:simplePos x="0" y="0"/>
-                <wp:positionH relativeFrom="column">
-                  <wp:posOffset>2767914</wp:posOffset>
-                </wp:positionH>
-                <wp:positionV relativeFrom="paragraph">
-                  <wp:posOffset>4903769</wp:posOffset>
-                </wp:positionV>
-                <wp:extent cx="511922" cy="352339"/>
-                <wp:effectExtent l="0" t="0" r="59690" b="48260"/>
-                <wp:wrapNone/>
-                <wp:docPr id="55" name="Straight Arrow Connector 55"/>
+              <wp:anchor distT="0" distB="0" distL="114300" distR="114300" simplePos="0" relativeHeight="251826176" behindDoc="0" locked="0" layoutInCell="1" allowOverlap="1" wp14:anchorId="7B56B8E8" wp14:editId="49009DC2">
+                <wp:simplePos x="0" y="0"/>
+                <wp:positionH relativeFrom="column">
+                  <wp:posOffset>2369820</wp:posOffset>
+                </wp:positionH>
+                <wp:positionV relativeFrom="paragraph">
+                  <wp:posOffset>4248150</wp:posOffset>
+                </wp:positionV>
+                <wp:extent cx="750570" cy="53340"/>
+                <wp:effectExtent l="0" t="0" r="68580" b="60960"/>
+                <wp:wrapNone/>
+                <wp:docPr id="296" name="Straight Arrow Connector 296"/>
                 <wp:cNvGraphicFramePr/>
                 <a:graphic xmlns:a="http://schemas.openxmlformats.org/drawingml/2006/main">
                   <a:graphicData uri="http://schemas.microsoft.com/office/word/2010/wordprocessingShape">
@@ -2451,7 +2459,7 @@
                       <wps:spPr>
                         <a:xfrm>
                           <a:off x="0" y="0"/>
-                          <a:ext cx="511922" cy="352339"/>
+                          <a:ext cx="750570" cy="53340"/>
                         </a:xfrm>
                         <a:prstGeom prst="straightConnector1">
                           <a:avLst/>
@@ -2489,7 +2497,7 @@
           </mc:Choice>
           <mc:Fallback>
             <w:pict>
-              <v:shape id="Straight Arrow Connector 55" o:spid="_x0000_s1026" type="#_x0000_t32" style="position:absolute;margin-left:217.95pt;margin-top:386.1pt;width:40.3pt;height:27.75pt;z-index:251760640;visibility:visible;mso-wrap-style:square;mso-width-percent:0;mso-height-percent:0;mso-wrap-distance-left:9pt;mso-wrap-distance-top:0;mso-wrap-distance-right:9pt;mso-wrap-distance-bottom:0;mso-position-horizontal:absolute;mso-position-horizontal-relative:text;mso-position-vertical:absolute;mso-position-vertical-relative:text;mso-width-percent:0;mso-height-percent:0;mso-width-relative:margin;mso-height-relative:margin" o:gfxdata="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" strokecolor="black [3040]">
+              <v:shape id="Straight Arrow Connector 296" o:spid="_x0000_s1026" type="#_x0000_t32" style="position:absolute;margin-left:186.6pt;margin-top:334.5pt;width:59.1pt;height:4.2pt;z-index:251826176;visibility:visible;mso-wrap-style:square;mso-width-percent:0;mso-height-percent:0;mso-wrap-distance-left:9pt;mso-wrap-distance-top:0;mso-wrap-distance-right:9pt;mso-wrap-distance-bottom:0;mso-position-horizontal:absolute;mso-position-horizontal-relative:text;mso-position-vertical:absolute;mso-position-vertical-relative:text;mso-width-percent:0;mso-height-percent:0;mso-width-relative:margin;mso-height-relative:margin" o:gfxdata="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" strokecolor="black [3040]">
                 <v:stroke endarrow="block" endarrowwidth="narrow" endarrowlength="short"/>
               </v:shape>
             </w:pict>
@@ -2499,32 +2507,32 @@
       <w:r>
         <w:rPr>
           <w:noProof/>
-          <w:lang w:eastAsia="en-GB"/>
+          <w:lang w:eastAsia="ja-JP"/>
         </w:rPr>
         <mc:AlternateContent>
           <mc:Choice Requires="wps">
             <w:drawing>
-              <wp:anchor distT="0" distB="0" distL="114300" distR="114300" simplePos="0" relativeHeight="251758592" behindDoc="0" locked="0" layoutInCell="1" allowOverlap="1" wp14:anchorId="1B93ABC4" wp14:editId="0B312CAA">
-                <wp:simplePos x="0" y="0"/>
-                <wp:positionH relativeFrom="column">
-                  <wp:posOffset>1740537</wp:posOffset>
-                </wp:positionH>
-                <wp:positionV relativeFrom="paragraph">
-                  <wp:posOffset>3283367</wp:posOffset>
-                </wp:positionV>
-                <wp:extent cx="398947" cy="402379"/>
-                <wp:effectExtent l="0" t="38100" r="58420" b="17145"/>
-                <wp:wrapNone/>
-                <wp:docPr id="54" name="Straight Arrow Connector 54"/>
+              <wp:anchor distT="0" distB="0" distL="114300" distR="114300" simplePos="0" relativeHeight="251824128" behindDoc="0" locked="0" layoutInCell="1" allowOverlap="1" wp14:anchorId="37B0F085" wp14:editId="1A07FE61">
+                <wp:simplePos x="0" y="0"/>
+                <wp:positionH relativeFrom="column">
+                  <wp:posOffset>3365500</wp:posOffset>
+                </wp:positionH>
+                <wp:positionV relativeFrom="paragraph">
+                  <wp:posOffset>4505960</wp:posOffset>
+                </wp:positionV>
+                <wp:extent cx="511810" cy="351790"/>
+                <wp:effectExtent l="0" t="0" r="59690" b="48260"/>
+                <wp:wrapNone/>
+                <wp:docPr id="295" name="Straight Arrow Connector 295"/>
                 <wp:cNvGraphicFramePr/>
                 <a:graphic xmlns:a="http://schemas.openxmlformats.org/drawingml/2006/main">
                   <a:graphicData uri="http://schemas.microsoft.com/office/word/2010/wordprocessingShape">
                     <wps:wsp>
                       <wps:cNvCnPr/>
                       <wps:spPr>
-                        <a:xfrm flipV="1">
-                          <a:off x="0" y="0"/>
-                          <a:ext cx="398947" cy="402379"/>
+                        <a:xfrm>
+                          <a:off x="0" y="0"/>
+                          <a:ext cx="511810" cy="351790"/>
                         </a:xfrm>
                         <a:prstGeom prst="straightConnector1">
                           <a:avLst/>
@@ -2562,7 +2570,7 @@
           </mc:Choice>
           <mc:Fallback>
             <w:pict>
-              <v:shape id="Straight Arrow Connector 54" o:spid="_x0000_s1026" type="#_x0000_t32" style="position:absolute;margin-left:137.05pt;margin-top:258.55pt;width:31.4pt;height:31.7pt;flip:y;z-index:251758592;visibility:visible;mso-wrap-style:square;mso-width-percent:0;mso-height-percent:0;mso-wrap-distance-left:9pt;mso-wrap-distance-top:0;mso-wrap-distance-right:9pt;mso-wrap-distance-bottom:0;mso-position-horizontal:absolute;mso-position-horizontal-relative:text;mso-position-vertical:absolute;mso-position-vertical-relative:text;mso-width-percent:0;mso-height-percent:0;mso-width-relative:margin;mso-height-relative:margin" o:gfxdata="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" strokecolor="black [3040]">
+              <v:shape id="Straight Arrow Connector 295" o:spid="_x0000_s1026" type="#_x0000_t32" style="position:absolute;margin-left:265pt;margin-top:354.8pt;width:40.3pt;height:27.7pt;z-index:251824128;visibility:visible;mso-wrap-style:square;mso-width-percent:0;mso-height-percent:0;mso-wrap-distance-left:9pt;mso-wrap-distance-top:0;mso-wrap-distance-right:9pt;mso-wrap-distance-bottom:0;mso-position-horizontal:absolute;mso-position-horizontal-relative:text;mso-position-vertical:absolute;mso-position-vertical-relative:text;mso-width-percent:0;mso-height-percent:0;mso-width-relative:margin;mso-height-relative:margin" o:gfxdata="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" strokecolor="black [3040]">
                 <v:stroke endarrow="block" endarrowwidth="narrow" endarrowlength="short"/>
               </v:shape>
             </w:pict>
@@ -2570,25 +2578,21 @@
         </mc:AlternateContent>
       </w:r>
       <w:r>
-        <w:rPr>
-          <w:noProof/>
-          <w:lang w:eastAsia="en-GB"/>
-        </w:rPr>
-        <mc:AlternateContent>
-          <mc:Choice Requires="wps">
-            <w:drawing>
-              <wp:anchor distT="0" distB="0" distL="114300" distR="114300" simplePos="0" relativeHeight="251756544" behindDoc="0" locked="0" layoutInCell="1" allowOverlap="1" wp14:anchorId="788B1A8B" wp14:editId="0B864DD2">
-                <wp:simplePos x="0" y="0"/>
-                <wp:positionH relativeFrom="column">
-                  <wp:posOffset>1221554</wp:posOffset>
-                </wp:positionH>
-                <wp:positionV relativeFrom="paragraph">
-                  <wp:posOffset>3781168</wp:posOffset>
-                </wp:positionV>
-                <wp:extent cx="391645" cy="169464"/>
-                <wp:effectExtent l="0" t="38100" r="66040" b="21590"/>
-                <wp:wrapNone/>
-                <wp:docPr id="53" name="Straight Arrow Connector 53"/>
+        <mc:AlternateContent>
+          <mc:Choice Requires="wps">
+            <w:drawing>
+              <wp:anchor distT="0" distB="0" distL="114300" distR="114300" simplePos="0" relativeHeight="251822080" behindDoc="0" locked="0" layoutInCell="1" allowOverlap="1" wp14:anchorId="3FB67D78" wp14:editId="56F84134">
+                <wp:simplePos x="0" y="0"/>
+                <wp:positionH relativeFrom="column">
+                  <wp:posOffset>3360420</wp:posOffset>
+                </wp:positionH>
+                <wp:positionV relativeFrom="paragraph">
+                  <wp:posOffset>4303395</wp:posOffset>
+                </wp:positionV>
+                <wp:extent cx="42545" cy="76835"/>
+                <wp:effectExtent l="0" t="38100" r="52705" b="18415"/>
+                <wp:wrapNone/>
+                <wp:docPr id="294" name="Straight Arrow Connector 294"/>
                 <wp:cNvGraphicFramePr/>
                 <a:graphic xmlns:a="http://schemas.openxmlformats.org/drawingml/2006/main">
                   <a:graphicData uri="http://schemas.microsoft.com/office/word/2010/wordprocessingShape">
@@ -2597,7 +2601,7 @@
                       <wps:spPr>
                         <a:xfrm flipV="1">
                           <a:off x="0" y="0"/>
-                          <a:ext cx="391645" cy="169464"/>
+                          <a:ext cx="42545" cy="76835"/>
                         </a:xfrm>
                         <a:prstGeom prst="straightConnector1">
                           <a:avLst/>
@@ -2635,7 +2639,7 @@
           </mc:Choice>
           <mc:Fallback>
             <w:pict>
-              <v:shape id="Straight Arrow Connector 53" o:spid="_x0000_s1026" type="#_x0000_t32" style="position:absolute;margin-left:96.2pt;margin-top:297.75pt;width:30.85pt;height:13.35pt;flip:y;z-index:251756544;visibility:visible;mso-wrap-style:square;mso-width-percent:0;mso-height-percent:0;mso-wrap-distance-left:9pt;mso-wrap-distance-top:0;mso-wrap-distance-right:9pt;mso-wrap-distance-bottom:0;mso-position-horizontal:absolute;mso-position-horizontal-relative:text;mso-position-vertical:absolute;mso-position-vertical-relative:text;mso-width-percent:0;mso-height-percent:0;mso-width-relative:margin;mso-height-relative:margin" o:gfxdata="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" strokecolor="black [3040]">
+              <v:shape id="Straight Arrow Connector 294" o:spid="_x0000_s1026" type="#_x0000_t32" style="position:absolute;margin-left:264.6pt;margin-top:338.85pt;width:3.35pt;height:6.05pt;flip:y;z-index:251822080;visibility:visible;mso-wrap-style:square;mso-width-percent:0;mso-height-percent:0;mso-wrap-distance-left:9pt;mso-wrap-distance-top:0;mso-wrap-distance-right:9pt;mso-wrap-distance-bottom:0;mso-position-horizontal:absolute;mso-position-horizontal-relative:text;mso-position-vertical:absolute;mso-position-vertical-relative:text;mso-width-percent:0;mso-height-percent:0;mso-width-relative:margin;mso-height-relative:margin" o:gfxdata="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" strokecolor="black [3040]">
                 <v:stroke endarrow="block" endarrowwidth="narrow" endarrowlength="short"/>
               </v:shape>
             </w:pict>
@@ -2643,34 +2647,30 @@
         </mc:AlternateContent>
       </w:r>
       <w:r>
-        <w:rPr>
-          <w:noProof/>
-          <w:lang w:eastAsia="en-GB"/>
-        </w:rPr>
-        <mc:AlternateContent>
-          <mc:Choice Requires="wps">
-            <w:drawing>
-              <wp:anchor distT="0" distB="0" distL="114300" distR="114300" simplePos="0" relativeHeight="251717632" behindDoc="0" locked="0" layoutInCell="1" allowOverlap="1" wp14:anchorId="3A64266A" wp14:editId="2F228208">
-                <wp:simplePos x="0" y="0"/>
-                <wp:positionH relativeFrom="column">
-                  <wp:posOffset>1172127</wp:posOffset>
-                </wp:positionH>
-                <wp:positionV relativeFrom="paragraph">
-                  <wp:posOffset>3721149</wp:posOffset>
-                </wp:positionV>
-                <wp:extent cx="440690" cy="194004"/>
-                <wp:effectExtent l="38100" t="0" r="16510" b="53975"/>
-                <wp:wrapNone/>
-                <wp:docPr id="34" name="Straight Arrow Connector 34"/>
+        <mc:AlternateContent>
+          <mc:Choice Requires="wps">
+            <w:drawing>
+              <wp:anchor distT="0" distB="0" distL="114300" distR="114300" simplePos="0" relativeHeight="251821056" behindDoc="0" locked="0" layoutInCell="1" allowOverlap="1" wp14:anchorId="0CEA5537" wp14:editId="14D3D2FC">
+                <wp:simplePos x="0" y="0"/>
+                <wp:positionH relativeFrom="column">
+                  <wp:posOffset>3300095</wp:posOffset>
+                </wp:positionH>
+                <wp:positionV relativeFrom="paragraph">
+                  <wp:posOffset>4543425</wp:posOffset>
+                </wp:positionV>
+                <wp:extent cx="50165" cy="80645"/>
+                <wp:effectExtent l="0" t="38100" r="64135" b="14605"/>
+                <wp:wrapNone/>
+                <wp:docPr id="293" name="Straight Arrow Connector 293"/>
                 <wp:cNvGraphicFramePr/>
                 <a:graphic xmlns:a="http://schemas.openxmlformats.org/drawingml/2006/main">
                   <a:graphicData uri="http://schemas.microsoft.com/office/word/2010/wordprocessingShape">
                     <wps:wsp>
                       <wps:cNvCnPr/>
                       <wps:spPr>
-                        <a:xfrm flipH="1">
-                          <a:off x="0" y="0"/>
-                          <a:ext cx="440690" cy="194004"/>
+                        <a:xfrm flipV="1">
+                          <a:off x="0" y="0"/>
+                          <a:ext cx="50165" cy="80645"/>
                         </a:xfrm>
                         <a:prstGeom prst="straightConnector1">
                           <a:avLst/>
@@ -2708,7 +2708,7 @@
           </mc:Choice>
           <mc:Fallback>
             <w:pict>
-              <v:shape id="Straight Arrow Connector 34" o:spid="_x0000_s1026" type="#_x0000_t32" style="position:absolute;margin-left:92.3pt;margin-top:293pt;width:34.7pt;height:15.3pt;flip:x;z-index:251717632;visibility:visible;mso-wrap-style:square;mso-width-percent:0;mso-height-percent:0;mso-wrap-distance-left:9pt;mso-wrap-distance-top:0;mso-wrap-distance-right:9pt;mso-wrap-distance-bottom:0;mso-position-horizontal:absolute;mso-position-horizontal-relative:text;mso-position-vertical:absolute;mso-position-vertical-relative:text;mso-width-percent:0;mso-height-percent:0;mso-width-relative:margin;mso-height-relative:margin" o:gfxdata="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" strokecolor="black [3040]">
+              <v:shape id="Straight Arrow Connector 293" o:spid="_x0000_s1026" type="#_x0000_t32" style="position:absolute;margin-left:259.85pt;margin-top:357.75pt;width:3.95pt;height:6.35pt;flip:y;z-index:251821056;visibility:visible;mso-wrap-style:square;mso-width-percent:0;mso-height-percent:0;mso-wrap-distance-left:9pt;mso-wrap-distance-top:0;mso-wrap-distance-right:9pt;mso-wrap-distance-bottom:0;mso-position-horizontal:absolute;mso-position-horizontal-relative:text;mso-position-vertical:absolute;mso-position-vertical-relative:text;mso-width-percent:0;mso-height-percent:0;mso-width-relative:margin;mso-height-relative:margin" o:gfxdata="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" strokecolor="black [3040]">
                 <v:stroke endarrow="block" endarrowwidth="narrow" endarrowlength="short"/>
               </v:shape>
             </w:pict>
@@ -2716,34 +2716,30 @@
         </mc:AlternateContent>
       </w:r>
       <w:r>
-        <w:rPr>
-          <w:noProof/>
-          <w:lang w:eastAsia="en-GB"/>
-        </w:rPr>
-        <mc:AlternateContent>
-          <mc:Choice Requires="wps">
-            <w:drawing>
-              <wp:anchor distT="0" distB="0" distL="114300" distR="114300" simplePos="0" relativeHeight="251754496" behindDoc="0" locked="0" layoutInCell="1" allowOverlap="1" wp14:anchorId="59E3385C" wp14:editId="7CF5F7E3">
-                <wp:simplePos x="0" y="0"/>
-                <wp:positionH relativeFrom="column">
-                  <wp:posOffset>2725320</wp:posOffset>
-                </wp:positionH>
-                <wp:positionV relativeFrom="paragraph">
-                  <wp:posOffset>4695568</wp:posOffset>
-                </wp:positionV>
-                <wp:extent cx="42594" cy="77169"/>
-                <wp:effectExtent l="0" t="38100" r="52705" b="18415"/>
-                <wp:wrapNone/>
-                <wp:docPr id="52" name="Straight Arrow Connector 52"/>
+        <mc:AlternateContent>
+          <mc:Choice Requires="wps">
+            <w:drawing>
+              <wp:anchor distT="0" distB="0" distL="114300" distR="114300" simplePos="0" relativeHeight="251820032" behindDoc="0" locked="0" layoutInCell="1" allowOverlap="1" wp14:anchorId="1D51C346" wp14:editId="64BD10F8">
+                <wp:simplePos x="0" y="0"/>
+                <wp:positionH relativeFrom="column">
+                  <wp:posOffset>3198495</wp:posOffset>
+                </wp:positionH>
+                <wp:positionV relativeFrom="paragraph">
+                  <wp:posOffset>4391660</wp:posOffset>
+                </wp:positionV>
+                <wp:extent cx="20955" cy="193675"/>
+                <wp:effectExtent l="38100" t="38100" r="55245" b="15875"/>
+                <wp:wrapNone/>
+                <wp:docPr id="63" name="Straight Arrow Connector 63"/>
                 <wp:cNvGraphicFramePr/>
                 <a:graphic xmlns:a="http://schemas.openxmlformats.org/drawingml/2006/main">
                   <a:graphicData uri="http://schemas.microsoft.com/office/word/2010/wordprocessingShape">
                     <wps:wsp>
                       <wps:cNvCnPr/>
                       <wps:spPr>
-                        <a:xfrm flipV="1">
-                          <a:off x="0" y="0"/>
-                          <a:ext cx="42594" cy="77169"/>
+                        <a:xfrm flipH="1" flipV="1">
+                          <a:off x="0" y="0"/>
+                          <a:ext cx="20955" cy="193675"/>
                         </a:xfrm>
                         <a:prstGeom prst="straightConnector1">
                           <a:avLst/>
@@ -2781,7 +2777,7 @@
           </mc:Choice>
           <mc:Fallback>
             <w:pict>
-              <v:shape id="Straight Arrow Connector 52" o:spid="_x0000_s1026" type="#_x0000_t32" style="position:absolute;margin-left:214.6pt;margin-top:369.75pt;width:3.35pt;height:6.1pt;flip:y;z-index:251754496;visibility:visible;mso-wrap-style:square;mso-width-percent:0;mso-height-percent:0;mso-wrap-distance-left:9pt;mso-wrap-distance-top:0;mso-wrap-distance-right:9pt;mso-wrap-distance-bottom:0;mso-position-horizontal:absolute;mso-position-horizontal-relative:text;mso-position-vertical:absolute;mso-position-vertical-relative:text;mso-width-percent:0;mso-height-percent:0;mso-width-relative:margin;mso-height-relative:margin" o:gfxdata="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" strokecolor="black [3040]">
+              <v:shape id="Straight Arrow Connector 63" o:spid="_x0000_s1026" type="#_x0000_t32" style="position:absolute;margin-left:251.85pt;margin-top:345.8pt;width:1.65pt;height:15.25pt;flip:x y;z-index:251820032;visibility:visible;mso-wrap-style:square;mso-width-percent:0;mso-height-percent:0;mso-wrap-distance-left:9pt;mso-wrap-distance-top:0;mso-wrap-distance-right:9pt;mso-wrap-distance-bottom:0;mso-position-horizontal:absolute;mso-position-horizontal-relative:text;mso-position-vertical:absolute;mso-position-vertical-relative:text;mso-width-percent:0;mso-height-percent:0;mso-width-relative:margin;mso-height-relative:margin" o:gfxdata="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" strokecolor="black [3040]">
                 <v:stroke endarrow="block" endarrowwidth="narrow" endarrowlength="short"/>
               </v:shape>
             </w:pict>
@@ -2789,34 +2785,30 @@
         </mc:AlternateContent>
       </w:r>
       <w:r>
-        <w:rPr>
-          <w:noProof/>
-          <w:lang w:eastAsia="en-GB"/>
-        </w:rPr>
-        <mc:AlternateContent>
-          <mc:Choice Requires="wps">
-            <w:drawing>
-              <wp:anchor distT="0" distB="0" distL="114300" distR="114300" simplePos="0" relativeHeight="251752448" behindDoc="0" locked="0" layoutInCell="1" allowOverlap="1" wp14:anchorId="0333B0D6" wp14:editId="7113AE79">
-                <wp:simplePos x="0" y="0"/>
-                <wp:positionH relativeFrom="column">
-                  <wp:posOffset>2664720</wp:posOffset>
-                </wp:positionH>
-                <wp:positionV relativeFrom="paragraph">
-                  <wp:posOffset>4935643</wp:posOffset>
-                </wp:positionV>
-                <wp:extent cx="50237" cy="81200"/>
-                <wp:effectExtent l="0" t="38100" r="64135" b="14605"/>
-                <wp:wrapNone/>
-                <wp:docPr id="51" name="Straight Arrow Connector 51"/>
+        <mc:AlternateContent>
+          <mc:Choice Requires="wps">
+            <w:drawing>
+              <wp:anchor distT="0" distB="0" distL="114300" distR="114300" simplePos="0" relativeHeight="251819008" behindDoc="0" locked="0" layoutInCell="1" allowOverlap="1" wp14:anchorId="4440F14E" wp14:editId="0A7616CE">
+                <wp:simplePos x="0" y="0"/>
+                <wp:positionH relativeFrom="column">
+                  <wp:posOffset>3406140</wp:posOffset>
+                </wp:positionH>
+                <wp:positionV relativeFrom="paragraph">
+                  <wp:posOffset>4455160</wp:posOffset>
+                </wp:positionV>
+                <wp:extent cx="243840" cy="17145"/>
+                <wp:effectExtent l="19050" t="38100" r="22860" b="78105"/>
+                <wp:wrapNone/>
+                <wp:docPr id="62" name="Straight Arrow Connector 62"/>
                 <wp:cNvGraphicFramePr/>
                 <a:graphic xmlns:a="http://schemas.openxmlformats.org/drawingml/2006/main">
                   <a:graphicData uri="http://schemas.microsoft.com/office/word/2010/wordprocessingShape">
                     <wps:wsp>
                       <wps:cNvCnPr/>
                       <wps:spPr>
-                        <a:xfrm flipV="1">
-                          <a:off x="0" y="0"/>
-                          <a:ext cx="50237" cy="81200"/>
+                        <a:xfrm flipH="1">
+                          <a:off x="0" y="0"/>
+                          <a:ext cx="243840" cy="17145"/>
                         </a:xfrm>
                         <a:prstGeom prst="straightConnector1">
                           <a:avLst/>
@@ -2854,7 +2846,7 @@
           </mc:Choice>
           <mc:Fallback>
             <w:pict>
-              <v:shape id="Straight Arrow Connector 51" o:spid="_x0000_s1026" type="#_x0000_t32" style="position:absolute;margin-left:209.8pt;margin-top:388.65pt;width:3.95pt;height:6.4pt;flip:y;z-index:251752448;visibility:visible;mso-wrap-style:square;mso-width-percent:0;mso-height-percent:0;mso-wrap-distance-left:9pt;mso-wrap-distance-top:0;mso-wrap-distance-right:9pt;mso-wrap-distance-bottom:0;mso-position-horizontal:absolute;mso-position-horizontal-relative:text;mso-position-vertical:absolute;mso-position-vertical-relative:text;mso-width-percent:0;mso-height-percent:0;mso-width-relative:margin;mso-height-relative:margin" o:gfxdata="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" strokecolor="black [3040]">
+              <v:shape id="Straight Arrow Connector 62" o:spid="_x0000_s1026" type="#_x0000_t32" style="position:absolute;margin-left:268.2pt;margin-top:350.8pt;width:19.2pt;height:1.35pt;flip:x;z-index:251819008;visibility:visible;mso-wrap-style:square;mso-width-percent:0;mso-height-percent:0;mso-wrap-distance-left:9pt;mso-wrap-distance-top:0;mso-wrap-distance-right:9pt;mso-wrap-distance-bottom:0;mso-position-horizontal:absolute;mso-position-horizontal-relative:text;mso-position-vertical:absolute;mso-position-vertical-relative:text;mso-width-percent:0;mso-height-percent:0;mso-width-relative:margin;mso-height-relative:margin" o:gfxdata="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" strokecolor="black [3040]">
                 <v:stroke endarrow="block" endarrowwidth="narrow" endarrowlength="short"/>
               </v:shape>
             </w:pict>
@@ -2862,34 +2854,30 @@
         </mc:AlternateContent>
       </w:r>
       <w:r>
-        <w:rPr>
-          <w:noProof/>
-          <w:lang w:eastAsia="en-GB"/>
-        </w:rPr>
-        <mc:AlternateContent>
-          <mc:Choice Requires="wps">
-            <w:drawing>
-              <wp:anchor distT="0" distB="0" distL="114300" distR="114300" simplePos="0" relativeHeight="251750400" behindDoc="0" locked="0" layoutInCell="1" allowOverlap="1" wp14:anchorId="1B1942A9" wp14:editId="331F0A9D">
-                <wp:simplePos x="0" y="0"/>
-                <wp:positionH relativeFrom="column">
-                  <wp:posOffset>2563145</wp:posOffset>
-                </wp:positionH>
-                <wp:positionV relativeFrom="paragraph">
-                  <wp:posOffset>4783831</wp:posOffset>
-                </wp:positionV>
-                <wp:extent cx="21182" cy="194177"/>
-                <wp:effectExtent l="38100" t="38100" r="55245" b="15875"/>
-                <wp:wrapNone/>
-                <wp:docPr id="50" name="Straight Arrow Connector 50"/>
+        <mc:AlternateContent>
+          <mc:Choice Requires="wps">
+            <w:drawing>
+              <wp:anchor distT="0" distB="0" distL="114300" distR="114300" simplePos="0" relativeHeight="251817984" behindDoc="0" locked="0" layoutInCell="1" allowOverlap="1" wp14:anchorId="6F558BAA" wp14:editId="3FDBE6C1">
+                <wp:simplePos x="0" y="0"/>
+                <wp:positionH relativeFrom="column">
+                  <wp:posOffset>3498850</wp:posOffset>
+                </wp:positionH>
+                <wp:positionV relativeFrom="paragraph">
+                  <wp:posOffset>4303395</wp:posOffset>
+                </wp:positionV>
+                <wp:extent cx="151765" cy="80645"/>
+                <wp:effectExtent l="0" t="0" r="57785" b="52705"/>
+                <wp:wrapNone/>
+                <wp:docPr id="61" name="Straight Arrow Connector 61"/>
                 <wp:cNvGraphicFramePr/>
                 <a:graphic xmlns:a="http://schemas.openxmlformats.org/drawingml/2006/main">
                   <a:graphicData uri="http://schemas.microsoft.com/office/word/2010/wordprocessingShape">
                     <wps:wsp>
                       <wps:cNvCnPr/>
                       <wps:spPr>
-                        <a:xfrm flipH="1" flipV="1">
-                          <a:off x="0" y="0"/>
-                          <a:ext cx="21182" cy="194177"/>
+                        <a:xfrm>
+                          <a:off x="0" y="0"/>
+                          <a:ext cx="151765" cy="80645"/>
                         </a:xfrm>
                         <a:prstGeom prst="straightConnector1">
                           <a:avLst/>
@@ -2927,7 +2915,7 @@
           </mc:Choice>
           <mc:Fallback>
             <w:pict>
-              <v:shape id="Straight Arrow Connector 50" o:spid="_x0000_s1026" type="#_x0000_t32" style="position:absolute;margin-left:201.8pt;margin-top:376.7pt;width:1.65pt;height:15.3pt;flip:x y;z-index:251750400;visibility:visible;mso-wrap-style:square;mso-width-percent:0;mso-height-percent:0;mso-wrap-distance-left:9pt;mso-wrap-distance-top:0;mso-wrap-distance-right:9pt;mso-wrap-distance-bottom:0;mso-position-horizontal:absolute;mso-position-horizontal-relative:text;mso-position-vertical:absolute;mso-position-vertical-relative:text;mso-width-percent:0;mso-height-percent:0;mso-width-relative:margin;mso-height-relative:margin" o:gfxdata="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" strokecolor="black [3040]">
+              <v:shape id="Straight Arrow Connector 61" o:spid="_x0000_s1026" type="#_x0000_t32" style="position:absolute;margin-left:275.5pt;margin-top:338.85pt;width:11.95pt;height:6.35pt;z-index:251817984;visibility:visible;mso-wrap-style:square;mso-width-percent:0;mso-height-percent:0;mso-wrap-distance-left:9pt;mso-wrap-distance-top:0;mso-wrap-distance-right:9pt;mso-wrap-distance-bottom:0;mso-position-horizontal:absolute;mso-position-horizontal-relative:text;mso-position-vertical:absolute;mso-position-vertical-relative:text;mso-width-percent:0;mso-height-percent:0;mso-width-relative:margin;mso-height-relative:margin" o:gfxdata="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" strokecolor="black [3040]">
                 <v:stroke endarrow="block" endarrowwidth="narrow" endarrowlength="short"/>
               </v:shape>
             </w:pict>
@@ -2935,34 +2923,30 @@
         </mc:AlternateContent>
       </w:r>
       <w:r>
-        <w:rPr>
-          <w:noProof/>
-          <w:lang w:eastAsia="en-GB"/>
-        </w:rPr>
-        <mc:AlternateContent>
-          <mc:Choice Requires="wps">
-            <w:drawing>
-              <wp:anchor distT="0" distB="0" distL="114300" distR="114300" simplePos="0" relativeHeight="251748352" behindDoc="0" locked="0" layoutInCell="1" allowOverlap="1" wp14:anchorId="48E6EBDF" wp14:editId="5DF3A4C0">
-                <wp:simplePos x="0" y="0"/>
-                <wp:positionH relativeFrom="column">
-                  <wp:posOffset>2770635</wp:posOffset>
-                </wp:positionH>
-                <wp:positionV relativeFrom="paragraph">
-                  <wp:posOffset>4847379</wp:posOffset>
-                </wp:positionV>
-                <wp:extent cx="244414" cy="17653"/>
-                <wp:effectExtent l="19050" t="38100" r="22860" b="78105"/>
-                <wp:wrapNone/>
-                <wp:docPr id="49" name="Straight Arrow Connector 49"/>
+        <mc:AlternateContent>
+          <mc:Choice Requires="wps">
+            <w:drawing>
+              <wp:anchor distT="0" distB="0" distL="114300" distR="114300" simplePos="0" relativeHeight="251816960" behindDoc="0" locked="0" layoutInCell="1" allowOverlap="1" wp14:anchorId="72304676" wp14:editId="410C2097">
+                <wp:simplePos x="0" y="0"/>
+                <wp:positionH relativeFrom="column">
+                  <wp:posOffset>3255010</wp:posOffset>
+                </wp:positionH>
+                <wp:positionV relativeFrom="paragraph">
+                  <wp:posOffset>4271645</wp:posOffset>
+                </wp:positionV>
+                <wp:extent cx="109220" cy="0"/>
+                <wp:effectExtent l="0" t="57150" r="43180" b="76200"/>
+                <wp:wrapNone/>
+                <wp:docPr id="60" name="Straight Arrow Connector 60"/>
                 <wp:cNvGraphicFramePr/>
                 <a:graphic xmlns:a="http://schemas.openxmlformats.org/drawingml/2006/main">
                   <a:graphicData uri="http://schemas.microsoft.com/office/word/2010/wordprocessingShape">
                     <wps:wsp>
                       <wps:cNvCnPr/>
                       <wps:spPr>
-                        <a:xfrm flipH="1">
-                          <a:off x="0" y="0"/>
-                          <a:ext cx="244414" cy="17653"/>
+                        <a:xfrm>
+                          <a:off x="0" y="0"/>
+                          <a:ext cx="109220" cy="0"/>
                         </a:xfrm>
                         <a:prstGeom prst="straightConnector1">
                           <a:avLst/>
@@ -3000,7 +2984,7 @@
           </mc:Choice>
           <mc:Fallback>
             <w:pict>
-              <v:shape id="Straight Arrow Connector 49" o:spid="_x0000_s1026" type="#_x0000_t32" style="position:absolute;margin-left:218.15pt;margin-top:381.7pt;width:19.25pt;height:1.4pt;flip:x;z-index:251748352;visibility:visible;mso-wrap-style:square;mso-width-percent:0;mso-height-percent:0;mso-wrap-distance-left:9pt;mso-wrap-distance-top:0;mso-wrap-distance-right:9pt;mso-wrap-distance-bottom:0;mso-position-horizontal:absolute;mso-position-horizontal-relative:text;mso-position-vertical:absolute;mso-position-vertical-relative:text;mso-width-percent:0;mso-height-percent:0;mso-width-relative:margin;mso-height-relative:margin" o:gfxdata="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" strokecolor="black [3040]">
+              <v:shape id="Straight Arrow Connector 60" o:spid="_x0000_s1026" type="#_x0000_t32" style="position:absolute;margin-left:256.3pt;margin-top:336.35pt;width:8.6pt;height:0;z-index:251816960;visibility:visible;mso-wrap-style:square;mso-width-percent:0;mso-height-percent:0;mso-wrap-distance-left:9pt;mso-wrap-distance-top:0;mso-wrap-distance-right:9pt;mso-wrap-distance-bottom:0;mso-position-horizontal:absolute;mso-position-horizontal-relative:text;mso-position-vertical:absolute;mso-position-vertical-relative:text;mso-width-percent:0;mso-height-percent:0;mso-width-relative:margin;mso-height-relative:margin" o:gfxdata="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" strokecolor="black [3040]">
                 <v:stroke endarrow="block" endarrowwidth="narrow" endarrowlength="short"/>
               </v:shape>
             </w:pict>
@@ -3008,34 +2992,374 @@
         </mc:AlternateContent>
       </w:r>
       <w:r>
+        <mc:AlternateContent>
+          <mc:Choice Requires="wps">
+            <w:drawing>
+              <wp:anchor distT="0" distB="0" distL="114300" distR="114300" simplePos="0" relativeHeight="251815936" behindDoc="0" locked="0" layoutInCell="1" allowOverlap="1" wp14:anchorId="094B2723" wp14:editId="23291ADF">
+                <wp:simplePos x="0" y="0"/>
+                <wp:positionH relativeFrom="column">
+                  <wp:posOffset>3168015</wp:posOffset>
+                </wp:positionH>
+                <wp:positionV relativeFrom="paragraph">
+                  <wp:posOffset>4601210</wp:posOffset>
+                </wp:positionV>
+                <wp:extent cx="133350" cy="133350"/>
+                <wp:effectExtent l="57150" t="19050" r="38100" b="95250"/>
+                <wp:wrapNone/>
+                <wp:docPr id="59" name="Oval 59"/>
+                <wp:cNvGraphicFramePr/>
+                <a:graphic xmlns:a="http://schemas.openxmlformats.org/drawingml/2006/main">
+                  <a:graphicData uri="http://schemas.microsoft.com/office/word/2010/wordprocessingShape">
+                    <wps:wsp>
+                      <wps:cNvSpPr/>
+                      <wps:spPr>
+                        <a:xfrm>
+                          <a:off x="0" y="0"/>
+                          <a:ext cx="133350" cy="133350"/>
+                        </a:xfrm>
+                        <a:prstGeom prst="ellipse">
+                          <a:avLst/>
+                        </a:prstGeom>
+                      </wps:spPr>
+                      <wps:style>
+                        <a:lnRef idx="1">
+                          <a:schemeClr val="accent6"/>
+                        </a:lnRef>
+                        <a:fillRef idx="3">
+                          <a:schemeClr val="accent6"/>
+                        </a:fillRef>
+                        <a:effectRef idx="2">
+                          <a:schemeClr val="accent6"/>
+                        </a:effectRef>
+                        <a:fontRef idx="minor">
+                          <a:schemeClr val="lt1"/>
+                        </a:fontRef>
+                      </wps:style>
+                      <wps:bodyPr rot="0" spcFirstLastPara="0" vertOverflow="overflow" horzOverflow="overflow" vert="horz" wrap="square" lIns="91440" tIns="45720" rIns="91440" bIns="45720" numCol="1" spcCol="0" rtlCol="0" fromWordArt="0" anchor="ctr" anchorCtr="0" forceAA="0" compatLnSpc="1">
+                        <a:prstTxWarp prst="textNoShape">
+                          <a:avLst/>
+                        </a:prstTxWarp>
+                        <a:noAutofit/>
+                      </wps:bodyPr>
+                    </wps:wsp>
+                  </a:graphicData>
+                </a:graphic>
+              </wp:anchor>
+            </w:drawing>
+          </mc:Choice>
+          <mc:Fallback>
+            <w:pict>
+              <v:oval id="Oval 59" o:spid="_x0000_s1026" style="position:absolute;margin-left:249.45pt;margin-top:362.3pt;width:10.5pt;height:10.5pt;z-index:251815936;visibility:visible;mso-wrap-style:square;mso-wrap-distance-left:9pt;mso-wrap-distance-top:0;mso-wrap-distance-right:9pt;mso-wrap-distance-bottom:0;mso-position-horizontal:absolute;mso-position-horizontal-relative:text;mso-position-vertical:absolute;mso-position-vertical-relative:text;v-text-anchor:middle" o:gfxdata="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" fillcolor="#9a4906 [1641]" strokecolor="#f68c36 [3049]">
+                <v:fill color2="#f68a32 [3017]" rotate="t" angle="180" colors="0 #cb6c1d;52429f #ff8f2a;1 #ff8f26" focus="100%" type="gradient">
+                  <o:fill v:ext="view" type="gradientUnscaled"/>
+                </v:fill>
+                <v:shadow on="t" color="black" opacity="22937f" origin=",.5" offset="0,.63889mm"/>
+              </v:oval>
+            </w:pict>
+          </mc:Fallback>
+        </mc:AlternateContent>
+      </w:r>
+      <w:r>
+        <mc:AlternateContent>
+          <mc:Choice Requires="wps">
+            <w:drawing>
+              <wp:anchor distT="0" distB="0" distL="114300" distR="114300" simplePos="0" relativeHeight="251814912" behindDoc="0" locked="0" layoutInCell="1" allowOverlap="1" wp14:anchorId="7AF8967A" wp14:editId="2DB1D2BD">
+                <wp:simplePos x="0" y="0"/>
+                <wp:positionH relativeFrom="column">
+                  <wp:posOffset>3649980</wp:posOffset>
+                </wp:positionH>
+                <wp:positionV relativeFrom="paragraph">
+                  <wp:posOffset>4376420</wp:posOffset>
+                </wp:positionV>
+                <wp:extent cx="133350" cy="133350"/>
+                <wp:effectExtent l="57150" t="19050" r="38100" b="95250"/>
+                <wp:wrapNone/>
+                <wp:docPr id="58" name="Oval 58"/>
+                <wp:cNvGraphicFramePr/>
+                <a:graphic xmlns:a="http://schemas.openxmlformats.org/drawingml/2006/main">
+                  <a:graphicData uri="http://schemas.microsoft.com/office/word/2010/wordprocessingShape">
+                    <wps:wsp>
+                      <wps:cNvSpPr/>
+                      <wps:spPr>
+                        <a:xfrm>
+                          <a:off x="0" y="0"/>
+                          <a:ext cx="133350" cy="133350"/>
+                        </a:xfrm>
+                        <a:prstGeom prst="ellipse">
+                          <a:avLst/>
+                        </a:prstGeom>
+                      </wps:spPr>
+                      <wps:style>
+                        <a:lnRef idx="1">
+                          <a:schemeClr val="accent6"/>
+                        </a:lnRef>
+                        <a:fillRef idx="3">
+                          <a:schemeClr val="accent6"/>
+                        </a:fillRef>
+                        <a:effectRef idx="2">
+                          <a:schemeClr val="accent6"/>
+                        </a:effectRef>
+                        <a:fontRef idx="minor">
+                          <a:schemeClr val="lt1"/>
+                        </a:fontRef>
+                      </wps:style>
+                      <wps:bodyPr rot="0" spcFirstLastPara="0" vertOverflow="overflow" horzOverflow="overflow" vert="horz" wrap="square" lIns="91440" tIns="45720" rIns="91440" bIns="45720" numCol="1" spcCol="0" rtlCol="0" fromWordArt="0" anchor="ctr" anchorCtr="0" forceAA="0" compatLnSpc="1">
+                        <a:prstTxWarp prst="textNoShape">
+                          <a:avLst/>
+                        </a:prstTxWarp>
+                        <a:noAutofit/>
+                      </wps:bodyPr>
+                    </wps:wsp>
+                  </a:graphicData>
+                </a:graphic>
+              </wp:anchor>
+            </w:drawing>
+          </mc:Choice>
+          <mc:Fallback>
+            <w:pict>
+              <v:oval id="Oval 58" o:spid="_x0000_s1026" style="position:absolute;margin-left:287.4pt;margin-top:344.6pt;width:10.5pt;height:10.5pt;z-index:251814912;visibility:visible;mso-wrap-style:square;mso-wrap-distance-left:9pt;mso-wrap-distance-top:0;mso-wrap-distance-right:9pt;mso-wrap-distance-bottom:0;mso-position-horizontal:absolute;mso-position-horizontal-relative:text;mso-position-vertical:absolute;mso-position-vertical-relative:text;v-text-anchor:middle" o:gfxdata="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" fillcolor="#9a4906 [1641]" strokecolor="#f68c36 [3049]">
+                <v:fill color2="#f68a32 [3017]" rotate="t" angle="180" colors="0 #cb6c1d;52429f #ff8f2a;1 #ff8f26" focus="100%" type="gradient">
+                  <o:fill v:ext="view" type="gradientUnscaled"/>
+                </v:fill>
+                <v:shadow on="t" color="black" opacity="22937f" origin=",.5" offset="0,.63889mm"/>
+              </v:oval>
+            </w:pict>
+          </mc:Fallback>
+        </mc:AlternateContent>
+      </w:r>
+      <w:r>
+        <mc:AlternateContent>
+          <mc:Choice Requires="wps">
+            <w:drawing>
+              <wp:anchor distT="0" distB="0" distL="114300" distR="114300" simplePos="0" relativeHeight="251813888" behindDoc="0" locked="0" layoutInCell="1" allowOverlap="1" wp14:anchorId="19EE5F46" wp14:editId="68C9C643">
+                <wp:simplePos x="0" y="0"/>
+                <wp:positionH relativeFrom="column">
+                  <wp:posOffset>3364230</wp:posOffset>
+                </wp:positionH>
+                <wp:positionV relativeFrom="paragraph">
+                  <wp:posOffset>4169410</wp:posOffset>
+                </wp:positionV>
+                <wp:extent cx="133350" cy="133350"/>
+                <wp:effectExtent l="57150" t="19050" r="38100" b="95250"/>
+                <wp:wrapNone/>
+                <wp:docPr id="57" name="Oval 57"/>
+                <wp:cNvGraphicFramePr/>
+                <a:graphic xmlns:a="http://schemas.openxmlformats.org/drawingml/2006/main">
+                  <a:graphicData uri="http://schemas.microsoft.com/office/word/2010/wordprocessingShape">
+                    <wps:wsp>
+                      <wps:cNvSpPr/>
+                      <wps:spPr>
+                        <a:xfrm>
+                          <a:off x="0" y="0"/>
+                          <a:ext cx="133350" cy="133350"/>
+                        </a:xfrm>
+                        <a:prstGeom prst="ellipse">
+                          <a:avLst/>
+                        </a:prstGeom>
+                      </wps:spPr>
+                      <wps:style>
+                        <a:lnRef idx="1">
+                          <a:schemeClr val="accent6"/>
+                        </a:lnRef>
+                        <a:fillRef idx="3">
+                          <a:schemeClr val="accent6"/>
+                        </a:fillRef>
+                        <a:effectRef idx="2">
+                          <a:schemeClr val="accent6"/>
+                        </a:effectRef>
+                        <a:fontRef idx="minor">
+                          <a:schemeClr val="lt1"/>
+                        </a:fontRef>
+                      </wps:style>
+                      <wps:bodyPr rot="0" spcFirstLastPara="0" vertOverflow="overflow" horzOverflow="overflow" vert="horz" wrap="square" lIns="91440" tIns="45720" rIns="91440" bIns="45720" numCol="1" spcCol="0" rtlCol="0" fromWordArt="0" anchor="ctr" anchorCtr="0" forceAA="0" compatLnSpc="1">
+                        <a:prstTxWarp prst="textNoShape">
+                          <a:avLst/>
+                        </a:prstTxWarp>
+                        <a:noAutofit/>
+                      </wps:bodyPr>
+                    </wps:wsp>
+                  </a:graphicData>
+                </a:graphic>
+              </wp:anchor>
+            </w:drawing>
+          </mc:Choice>
+          <mc:Fallback>
+            <w:pict>
+              <v:oval id="Oval 57" o:spid="_x0000_s1026" style="position:absolute;margin-left:264.9pt;margin-top:328.3pt;width:10.5pt;height:10.5pt;z-index:251813888;visibility:visible;mso-wrap-style:square;mso-wrap-distance-left:9pt;mso-wrap-distance-top:0;mso-wrap-distance-right:9pt;mso-wrap-distance-bottom:0;mso-position-horizontal:absolute;mso-position-horizontal-relative:text;mso-position-vertical:absolute;mso-position-vertical-relative:text;v-text-anchor:middle" o:gfxdata="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" fillcolor="#9a4906 [1641]" strokecolor="#f68c36 [3049]">
+                <v:fill color2="#f68a32 [3017]" rotate="t" angle="180" colors="0 #cb6c1d;52429f #ff8f2a;1 #ff8f26" focus="100%" type="gradient">
+                  <o:fill v:ext="view" type="gradientUnscaled"/>
+                </v:fill>
+                <v:shadow on="t" color="black" opacity="22937f" origin=",.5" offset="0,.63889mm"/>
+              </v:oval>
+            </w:pict>
+          </mc:Fallback>
+        </mc:AlternateContent>
+      </w:r>
+      <w:r>
+        <mc:AlternateContent>
+          <mc:Choice Requires="wps">
+            <w:drawing>
+              <wp:anchor distT="0" distB="0" distL="114300" distR="114300" simplePos="0" relativeHeight="251812864" behindDoc="0" locked="0" layoutInCell="1" allowOverlap="1" wp14:anchorId="1FC7DD45" wp14:editId="51806D3E">
+                <wp:simplePos x="0" y="0"/>
+                <wp:positionH relativeFrom="column">
+                  <wp:posOffset>3274060</wp:posOffset>
+                </wp:positionH>
+                <wp:positionV relativeFrom="paragraph">
+                  <wp:posOffset>4392930</wp:posOffset>
+                </wp:positionV>
+                <wp:extent cx="133350" cy="133350"/>
+                <wp:effectExtent l="57150" t="19050" r="38100" b="95250"/>
+                <wp:wrapNone/>
+                <wp:docPr id="10" name="Oval 10"/>
+                <wp:cNvGraphicFramePr/>
+                <a:graphic xmlns:a="http://schemas.openxmlformats.org/drawingml/2006/main">
+                  <a:graphicData uri="http://schemas.microsoft.com/office/word/2010/wordprocessingShape">
+                    <wps:wsp>
+                      <wps:cNvSpPr/>
+                      <wps:spPr>
+                        <a:xfrm>
+                          <a:off x="0" y="0"/>
+                          <a:ext cx="133350" cy="133350"/>
+                        </a:xfrm>
+                        <a:prstGeom prst="ellipse">
+                          <a:avLst/>
+                        </a:prstGeom>
+                      </wps:spPr>
+                      <wps:style>
+                        <a:lnRef idx="1">
+                          <a:schemeClr val="accent6"/>
+                        </a:lnRef>
+                        <a:fillRef idx="3">
+                          <a:schemeClr val="accent6"/>
+                        </a:fillRef>
+                        <a:effectRef idx="2">
+                          <a:schemeClr val="accent6"/>
+                        </a:effectRef>
+                        <a:fontRef idx="minor">
+                          <a:schemeClr val="lt1"/>
+                        </a:fontRef>
+                      </wps:style>
+                      <wps:bodyPr rot="0" spcFirstLastPara="0" vertOverflow="overflow" horzOverflow="overflow" vert="horz" wrap="square" lIns="91440" tIns="45720" rIns="91440" bIns="45720" numCol="1" spcCol="0" rtlCol="0" fromWordArt="0" anchor="ctr" anchorCtr="0" forceAA="0" compatLnSpc="1">
+                        <a:prstTxWarp prst="textNoShape">
+                          <a:avLst/>
+                        </a:prstTxWarp>
+                        <a:noAutofit/>
+                      </wps:bodyPr>
+                    </wps:wsp>
+                  </a:graphicData>
+                </a:graphic>
+              </wp:anchor>
+            </w:drawing>
+          </mc:Choice>
+          <mc:Fallback>
+            <w:pict>
+              <v:oval id="Oval 10" o:spid="_x0000_s1026" style="position:absolute;margin-left:257.8pt;margin-top:345.9pt;width:10.5pt;height:10.5pt;z-index:251812864;visibility:visible;mso-wrap-style:square;mso-wrap-distance-left:9pt;mso-wrap-distance-top:0;mso-wrap-distance-right:9pt;mso-wrap-distance-bottom:0;mso-position-horizontal:absolute;mso-position-horizontal-relative:text;mso-position-vertical:absolute;mso-position-vertical-relative:text;v-text-anchor:middle" o:gfxdata="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" fillcolor="#9a4906 [1641]" strokecolor="#f68c36 [3049]">
+                <v:fill color2="#f68a32 [3017]" rotate="t" angle="180" colors="0 #cb6c1d;52429f #ff8f2a;1 #ff8f26" focus="100%" type="gradient">
+                  <o:fill v:ext="view" type="gradientUnscaled"/>
+                </v:fill>
+                <v:shadow on="t" color="black" opacity="22937f" origin=",.5" offset="0,.63889mm"/>
+              </v:oval>
+            </w:pict>
+          </mc:Fallback>
+        </mc:AlternateContent>
+      </w:r>
+      <w:r>
+        <mc:AlternateContent>
+          <mc:Choice Requires="wps">
+            <w:drawing>
+              <wp:anchor distT="0" distB="0" distL="114300" distR="114300" simplePos="0" relativeHeight="251811840" behindDoc="0" locked="0" layoutInCell="1" allowOverlap="1" wp14:anchorId="46EBC0CF" wp14:editId="5D50A482">
+                <wp:simplePos x="0" y="0"/>
+                <wp:positionH relativeFrom="column">
+                  <wp:posOffset>3121660</wp:posOffset>
+                </wp:positionH>
+                <wp:positionV relativeFrom="paragraph">
+                  <wp:posOffset>4240530</wp:posOffset>
+                </wp:positionV>
+                <wp:extent cx="133350" cy="133350"/>
+                <wp:effectExtent l="57150" t="19050" r="38100" b="95250"/>
+                <wp:wrapNone/>
+                <wp:docPr id="6" name="Oval 6"/>
+                <wp:cNvGraphicFramePr/>
+                <a:graphic xmlns:a="http://schemas.openxmlformats.org/drawingml/2006/main">
+                  <a:graphicData uri="http://schemas.microsoft.com/office/word/2010/wordprocessingShape">
+                    <wps:wsp>
+                      <wps:cNvSpPr/>
+                      <wps:spPr>
+                        <a:xfrm>
+                          <a:off x="0" y="0"/>
+                          <a:ext cx="133350" cy="133350"/>
+                        </a:xfrm>
+                        <a:prstGeom prst="ellipse">
+                          <a:avLst/>
+                        </a:prstGeom>
+                      </wps:spPr>
+                      <wps:style>
+                        <a:lnRef idx="1">
+                          <a:schemeClr val="accent6"/>
+                        </a:lnRef>
+                        <a:fillRef idx="3">
+                          <a:schemeClr val="accent6"/>
+                        </a:fillRef>
+                        <a:effectRef idx="2">
+                          <a:schemeClr val="accent6"/>
+                        </a:effectRef>
+                        <a:fontRef idx="minor">
+                          <a:schemeClr val="lt1"/>
+                        </a:fontRef>
+                      </wps:style>
+                      <wps:bodyPr rot="0" spcFirstLastPara="0" vertOverflow="overflow" horzOverflow="overflow" vert="horz" wrap="square" lIns="91440" tIns="45720" rIns="91440" bIns="45720" numCol="1" spcCol="0" rtlCol="0" fromWordArt="0" anchor="ctr" anchorCtr="0" forceAA="0" compatLnSpc="1">
+                        <a:prstTxWarp prst="textNoShape">
+                          <a:avLst/>
+                        </a:prstTxWarp>
+                        <a:noAutofit/>
+                      </wps:bodyPr>
+                    </wps:wsp>
+                  </a:graphicData>
+                </a:graphic>
+              </wp:anchor>
+            </w:drawing>
+          </mc:Choice>
+          <mc:Fallback>
+            <w:pict>
+              <v:oval id="Oval 6" o:spid="_x0000_s1026" style="position:absolute;margin-left:245.8pt;margin-top:333.9pt;width:10.5pt;height:10.5pt;z-index:251811840;visibility:visible;mso-wrap-style:square;mso-wrap-distance-left:9pt;mso-wrap-distance-top:0;mso-wrap-distance-right:9pt;mso-wrap-distance-bottom:0;mso-position-horizontal:absolute;mso-position-horizontal-relative:text;mso-position-vertical:absolute;mso-position-vertical-relative:text;v-text-anchor:middle" o:gfxdata="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" fillcolor="#9a4906 [1641]" strokecolor="#f68c36 [3049]">
+                <v:fill color2="#f68a32 [3017]" rotate="t" angle="180" colors="0 #cb6c1d;52429f #ff8f2a;1 #ff8f26" focus="100%" type="gradient">
+                  <o:fill v:ext="view" type="gradientUnscaled"/>
+                </v:fill>
+                <v:shadow on="t" color="black" opacity="22937f" origin=",.5" offset="0,.63889mm"/>
+              </v:oval>
+            </w:pict>
+          </mc:Fallback>
+        </mc:AlternateContent>
+      </w:r>
+      <w:r>
         <w:rPr>
           <w:noProof/>
-          <w:lang w:eastAsia="en-GB"/>
+          <w:lang w:eastAsia="ja-JP"/>
         </w:rPr>
         <mc:AlternateContent>
           <mc:Choice Requires="wps">
             <w:drawing>
-              <wp:anchor distT="0" distB="0" distL="114300" distR="114300" simplePos="0" relativeHeight="251746304" behindDoc="0" locked="0" layoutInCell="1" allowOverlap="1" wp14:anchorId="087F8043" wp14:editId="1E684E9A">
-                <wp:simplePos x="0" y="0"/>
-                <wp:positionH relativeFrom="column">
-                  <wp:posOffset>1684049</wp:posOffset>
-                </wp:positionH>
-                <wp:positionV relativeFrom="paragraph">
-                  <wp:posOffset>4038894</wp:posOffset>
-                </wp:positionV>
-                <wp:extent cx="56488" cy="91695"/>
-                <wp:effectExtent l="38100" t="0" r="20320" b="60960"/>
-                <wp:wrapNone/>
-                <wp:docPr id="48" name="Straight Arrow Connector 48"/>
+              <wp:anchor distT="0" distB="0" distL="114300" distR="114300" simplePos="0" relativeHeight="251762688" behindDoc="0" locked="0" layoutInCell="1" allowOverlap="1" wp14:anchorId="21F08E0F" wp14:editId="2486A2DA">
+                <wp:simplePos x="0" y="0"/>
+                <wp:positionH relativeFrom="column">
+                  <wp:posOffset>452438</wp:posOffset>
+                </wp:positionH>
+                <wp:positionV relativeFrom="paragraph">
+                  <wp:posOffset>5448300</wp:posOffset>
+                </wp:positionV>
+                <wp:extent cx="627062" cy="88900"/>
+                <wp:effectExtent l="0" t="57150" r="20955" b="25400"/>
+                <wp:wrapNone/>
+                <wp:docPr id="56" name="Straight Arrow Connector 56"/>
                 <wp:cNvGraphicFramePr/>
                 <a:graphic xmlns:a="http://schemas.openxmlformats.org/drawingml/2006/main">
                   <a:graphicData uri="http://schemas.microsoft.com/office/word/2010/wordprocessingShape">
                     <wps:wsp>
                       <wps:cNvCnPr/>
                       <wps:spPr>
-                        <a:xfrm flipH="1">
-                          <a:off x="0" y="0"/>
-                          <a:ext cx="56488" cy="91695"/>
+                        <a:xfrm flipV="1">
+                          <a:off x="0" y="0"/>
+                          <a:ext cx="627062" cy="88900"/>
                         </a:xfrm>
                         <a:prstGeom prst="straightConnector1">
                           <a:avLst/>
@@ -3073,7 +3397,7 @@
           </mc:Choice>
           <mc:Fallback>
             <w:pict>
-              <v:shape id="Straight Arrow Connector 48" o:spid="_x0000_s1026" type="#_x0000_t32" style="position:absolute;margin-left:132.6pt;margin-top:318pt;width:4.45pt;height:7.2pt;flip:x;z-index:251746304;visibility:visible;mso-wrap-style:square;mso-width-percent:0;mso-height-percent:0;mso-wrap-distance-left:9pt;mso-wrap-distance-top:0;mso-wrap-distance-right:9pt;mso-wrap-distance-bottom:0;mso-position-horizontal:absolute;mso-position-horizontal-relative:text;mso-position-vertical:absolute;mso-position-vertical-relative:text;mso-width-percent:0;mso-height-percent:0;mso-width-relative:margin;mso-height-relative:margin" o:gfxdata="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" strokecolor="black [3040]">
+              <v:shape id="Straight Arrow Connector 56" o:spid="_x0000_s1026" type="#_x0000_t32" style="position:absolute;margin-left:35.65pt;margin-top:429pt;width:49.35pt;height:7pt;flip:y;z-index:251762688;visibility:visible;mso-wrap-style:square;mso-width-percent:0;mso-height-percent:0;mso-wrap-distance-left:9pt;mso-wrap-distance-top:0;mso-wrap-distance-right:9pt;mso-wrap-distance-bottom:0;mso-position-horizontal:absolute;mso-position-horizontal-relative:text;mso-position-vertical:absolute;mso-position-vertical-relative:text;mso-width-percent:0;mso-height-percent:0;mso-width-relative:margin;mso-height-relative:margin" o:gfxdata="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" strokecolor="black [3040]">
                 <v:stroke endarrow="block" endarrowwidth="narrow" endarrowlength="short"/>
               </v:shape>
             </w:pict>
@@ -3083,32 +3407,32 @@
       <w:r>
         <w:rPr>
           <w:noProof/>
-          <w:lang w:eastAsia="en-GB"/>
+          <w:lang w:eastAsia="ja-JP"/>
         </w:rPr>
         <mc:AlternateContent>
           <mc:Choice Requires="wps">
             <w:drawing>
-              <wp:anchor distT="0" distB="0" distL="114300" distR="114300" simplePos="0" relativeHeight="251707392" behindDoc="0" locked="0" layoutInCell="1" allowOverlap="1" wp14:anchorId="7662446C" wp14:editId="32E7CF6F">
-                <wp:simplePos x="0" y="0"/>
-                <wp:positionH relativeFrom="column">
-                  <wp:posOffset>1644650</wp:posOffset>
-                </wp:positionH>
-                <wp:positionV relativeFrom="paragraph">
-                  <wp:posOffset>4001770</wp:posOffset>
-                </wp:positionV>
-                <wp:extent cx="38735" cy="92075"/>
-                <wp:effectExtent l="19050" t="38100" r="56515" b="22225"/>
-                <wp:wrapNone/>
-                <wp:docPr id="29" name="Straight Arrow Connector 29"/>
+              <wp:anchor distT="0" distB="0" distL="114300" distR="114300" simplePos="0" relativeHeight="251760640" behindDoc="0" locked="0" layoutInCell="1" allowOverlap="1" wp14:anchorId="5C225105" wp14:editId="2B8B2620">
+                <wp:simplePos x="0" y="0"/>
+                <wp:positionH relativeFrom="column">
+                  <wp:posOffset>2767914</wp:posOffset>
+                </wp:positionH>
+                <wp:positionV relativeFrom="paragraph">
+                  <wp:posOffset>4903769</wp:posOffset>
+                </wp:positionV>
+                <wp:extent cx="511922" cy="352339"/>
+                <wp:effectExtent l="0" t="0" r="59690" b="48260"/>
+                <wp:wrapNone/>
+                <wp:docPr id="55" name="Straight Arrow Connector 55"/>
                 <wp:cNvGraphicFramePr/>
                 <a:graphic xmlns:a="http://schemas.openxmlformats.org/drawingml/2006/main">
                   <a:graphicData uri="http://schemas.microsoft.com/office/word/2010/wordprocessingShape">
                     <wps:wsp>
                       <wps:cNvCnPr/>
                       <wps:spPr>
-                        <a:xfrm flipV="1">
-                          <a:off x="0" y="0"/>
-                          <a:ext cx="38735" cy="92075"/>
+                        <a:xfrm>
+                          <a:off x="0" y="0"/>
+                          <a:ext cx="511922" cy="352339"/>
                         </a:xfrm>
                         <a:prstGeom prst="straightConnector1">
                           <a:avLst/>
@@ -3146,7 +3470,7 @@
           </mc:Choice>
           <mc:Fallback>
             <w:pict>
-              <v:shape id="Straight Arrow Connector 29" o:spid="_x0000_s1026" type="#_x0000_t32" style="position:absolute;margin-left:129.5pt;margin-top:315.1pt;width:3.05pt;height:7.25pt;flip:y;z-index:251707392;visibility:visible;mso-wrap-style:square;mso-width-percent:0;mso-height-percent:0;mso-wrap-distance-left:9pt;mso-wrap-distance-top:0;mso-wrap-distance-right:9pt;mso-wrap-distance-bottom:0;mso-position-horizontal:absolute;mso-position-horizontal-relative:text;mso-position-vertical:absolute;mso-position-vertical-relative:text;mso-width-percent:0;mso-height-percent:0;mso-width-relative:margin;mso-height-relative:margin" o:gfxdata="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" strokecolor="black [3040]">
+              <v:shape id="Straight Arrow Connector 55" o:spid="_x0000_s1026" type="#_x0000_t32" style="position:absolute;margin-left:217.95pt;margin-top:386.1pt;width:40.3pt;height:27.75pt;z-index:251760640;visibility:visible;mso-wrap-style:square;mso-width-percent:0;mso-height-percent:0;mso-wrap-distance-left:9pt;mso-wrap-distance-top:0;mso-wrap-distance-right:9pt;mso-wrap-distance-bottom:0;mso-position-horizontal:absolute;mso-position-horizontal-relative:text;mso-position-vertical:absolute;mso-position-vertical-relative:text;mso-width-percent:0;mso-height-percent:0;mso-width-relative:margin;mso-height-relative:margin" o:gfxdata="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" strokecolor="black [3040]">
                 <v:stroke endarrow="block" endarrowwidth="narrow" endarrowlength="short"/>
               </v:shape>
             </w:pict>
@@ -3156,32 +3480,32 @@
       <w:r>
         <w:rPr>
           <w:noProof/>
-          <w:lang w:eastAsia="en-GB"/>
+          <w:lang w:eastAsia="ja-JP"/>
         </w:rPr>
         <mc:AlternateContent>
           <mc:Choice Requires="wps">
             <w:drawing>
-              <wp:anchor distT="0" distB="0" distL="114300" distR="114300" simplePos="0" relativeHeight="251744256" behindDoc="0" locked="0" layoutInCell="1" allowOverlap="1" wp14:anchorId="020D93E5" wp14:editId="5DEF5F01">
-                <wp:simplePos x="0" y="0"/>
-                <wp:positionH relativeFrom="column">
-                  <wp:posOffset>2863237</wp:posOffset>
-                </wp:positionH>
-                <wp:positionV relativeFrom="paragraph">
-                  <wp:posOffset>4695568</wp:posOffset>
-                </wp:positionV>
-                <wp:extent cx="151812" cy="81201"/>
-                <wp:effectExtent l="0" t="0" r="57785" b="52705"/>
-                <wp:wrapNone/>
-                <wp:docPr id="47" name="Straight Arrow Connector 47"/>
+              <wp:anchor distT="0" distB="0" distL="114300" distR="114300" simplePos="0" relativeHeight="251758592" behindDoc="0" locked="0" layoutInCell="1" allowOverlap="1" wp14:anchorId="14427664" wp14:editId="54C488DC">
+                <wp:simplePos x="0" y="0"/>
+                <wp:positionH relativeFrom="column">
+                  <wp:posOffset>1740537</wp:posOffset>
+                </wp:positionH>
+                <wp:positionV relativeFrom="paragraph">
+                  <wp:posOffset>3283367</wp:posOffset>
+                </wp:positionV>
+                <wp:extent cx="398947" cy="402379"/>
+                <wp:effectExtent l="0" t="38100" r="58420" b="17145"/>
+                <wp:wrapNone/>
+                <wp:docPr id="54" name="Straight Arrow Connector 54"/>
                 <wp:cNvGraphicFramePr/>
                 <a:graphic xmlns:a="http://schemas.openxmlformats.org/drawingml/2006/main">
                   <a:graphicData uri="http://schemas.microsoft.com/office/word/2010/wordprocessingShape">
                     <wps:wsp>
                       <wps:cNvCnPr/>
                       <wps:spPr>
-                        <a:xfrm>
-                          <a:off x="0" y="0"/>
-                          <a:ext cx="151812" cy="81201"/>
+                        <a:xfrm flipV="1">
+                          <a:off x="0" y="0"/>
+                          <a:ext cx="398947" cy="402379"/>
                         </a:xfrm>
                         <a:prstGeom prst="straightConnector1">
                           <a:avLst/>
@@ -3219,7 +3543,7 @@
           </mc:Choice>
           <mc:Fallback>
             <w:pict>
-              <v:shape id="Straight Arrow Connector 47" o:spid="_x0000_s1026" type="#_x0000_t32" style="position:absolute;margin-left:225.45pt;margin-top:369.75pt;width:11.95pt;height:6.4pt;z-index:251744256;visibility:visible;mso-wrap-style:square;mso-width-percent:0;mso-height-percent:0;mso-wrap-distance-left:9pt;mso-wrap-distance-top:0;mso-wrap-distance-right:9pt;mso-wrap-distance-bottom:0;mso-position-horizontal:absolute;mso-position-horizontal-relative:text;mso-position-vertical:absolute;mso-position-vertical-relative:text;mso-width-percent:0;mso-height-percent:0;mso-width-relative:margin;mso-height-relative:margin" o:gfxdata="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" strokecolor="black [3040]">
+              <v:shape id="Straight Arrow Connector 54" o:spid="_x0000_s1026" type="#_x0000_t32" style="position:absolute;margin-left:137.05pt;margin-top:258.55pt;width:31.4pt;height:31.7pt;flip:y;z-index:251758592;visibility:visible;mso-wrap-style:square;mso-width-percent:0;mso-height-percent:0;mso-wrap-distance-left:9pt;mso-wrap-distance-top:0;mso-wrap-distance-right:9pt;mso-wrap-distance-bottom:0;mso-position-horizontal:absolute;mso-position-horizontal-relative:text;mso-position-vertical:absolute;mso-position-vertical-relative:text;mso-width-percent:0;mso-height-percent:0;mso-width-relative:margin;mso-height-relative:margin" o:gfxdata="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" strokecolor="black [3040]">
                 <v:stroke endarrow="block" endarrowwidth="narrow" endarrowlength="short"/>
               </v:shape>
             </w:pict>
@@ -3229,32 +3553,32 @@
       <w:r>
         <w:rPr>
           <w:noProof/>
-          <w:lang w:eastAsia="en-GB"/>
+          <w:lang w:eastAsia="ja-JP"/>
         </w:rPr>
         <mc:AlternateContent>
           <mc:Choice Requires="wps">
             <w:drawing>
-              <wp:anchor distT="0" distB="0" distL="114300" distR="114300" simplePos="0" relativeHeight="251742208" behindDoc="0" locked="0" layoutInCell="1" allowOverlap="1" wp14:anchorId="431C86A7" wp14:editId="3866849E">
-                <wp:simplePos x="0" y="0"/>
-                <wp:positionH relativeFrom="column">
-                  <wp:posOffset>2619632</wp:posOffset>
-                </wp:positionH>
-                <wp:positionV relativeFrom="paragraph">
-                  <wp:posOffset>4663793</wp:posOffset>
-                </wp:positionV>
-                <wp:extent cx="109446" cy="0"/>
-                <wp:effectExtent l="0" t="57150" r="43180" b="76200"/>
-                <wp:wrapNone/>
-                <wp:docPr id="46" name="Straight Arrow Connector 46"/>
+              <wp:anchor distT="0" distB="0" distL="114300" distR="114300" simplePos="0" relativeHeight="251756544" behindDoc="0" locked="0" layoutInCell="1" allowOverlap="1" wp14:anchorId="12C3320C" wp14:editId="6563ACD5">
+                <wp:simplePos x="0" y="0"/>
+                <wp:positionH relativeFrom="column">
+                  <wp:posOffset>1221554</wp:posOffset>
+                </wp:positionH>
+                <wp:positionV relativeFrom="paragraph">
+                  <wp:posOffset>3781168</wp:posOffset>
+                </wp:positionV>
+                <wp:extent cx="391645" cy="169464"/>
+                <wp:effectExtent l="0" t="38100" r="66040" b="21590"/>
+                <wp:wrapNone/>
+                <wp:docPr id="53" name="Straight Arrow Connector 53"/>
                 <wp:cNvGraphicFramePr/>
                 <a:graphic xmlns:a="http://schemas.openxmlformats.org/drawingml/2006/main">
                   <a:graphicData uri="http://schemas.microsoft.com/office/word/2010/wordprocessingShape">
                     <wps:wsp>
                       <wps:cNvCnPr/>
                       <wps:spPr>
-                        <a:xfrm>
-                          <a:off x="0" y="0"/>
-                          <a:ext cx="109446" cy="0"/>
+                        <a:xfrm flipV="1">
+                          <a:off x="0" y="0"/>
+                          <a:ext cx="391645" cy="169464"/>
                         </a:xfrm>
                         <a:prstGeom prst="straightConnector1">
                           <a:avLst/>
@@ -3292,7 +3616,7 @@
           </mc:Choice>
           <mc:Fallback>
             <w:pict>
-              <v:shape id="Straight Arrow Connector 46" o:spid="_x0000_s1026" type="#_x0000_t32" style="position:absolute;margin-left:206.25pt;margin-top:367.25pt;width:8.6pt;height:0;z-index:251742208;visibility:visible;mso-wrap-style:square;mso-width-percent:0;mso-height-percent:0;mso-wrap-distance-left:9pt;mso-wrap-distance-top:0;mso-wrap-distance-right:9pt;mso-wrap-distance-bottom:0;mso-position-horizontal:absolute;mso-position-horizontal-relative:text;mso-position-vertical:absolute;mso-position-vertical-relative:text;mso-width-percent:0;mso-height-percent:0;mso-width-relative:margin;mso-height-relative:margin" o:gfxdata="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" strokecolor="black [3040]">
+              <v:shape id="Straight Arrow Connector 53" o:spid="_x0000_s1026" type="#_x0000_t32" style="position:absolute;margin-left:96.2pt;margin-top:297.75pt;width:30.85pt;height:13.35pt;flip:y;z-index:251756544;visibility:visible;mso-wrap-style:square;mso-width-percent:0;mso-height-percent:0;mso-wrap-distance-left:9pt;mso-wrap-distance-top:0;mso-wrap-distance-right:9pt;mso-wrap-distance-bottom:0;mso-position-horizontal:absolute;mso-position-horizontal-relative:text;mso-position-vertical:absolute;mso-position-vertical-relative:text;mso-width-percent:0;mso-height-percent:0;mso-width-relative:margin;mso-height-relative:margin" o:gfxdata="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" strokecolor="black [3040]">
                 <v:stroke endarrow="block" endarrowwidth="narrow" endarrowlength="short"/>
               </v:shape>
             </w:pict>
@@ -3302,32 +3626,32 @@
       <w:r>
         <w:rPr>
           <w:noProof/>
-          <w:lang w:eastAsia="en-GB"/>
+          <w:lang w:eastAsia="ja-JP"/>
         </w:rPr>
         <mc:AlternateContent>
           <mc:Choice Requires="wps">
             <w:drawing>
-              <wp:anchor distT="0" distB="0" distL="114300" distR="114300" simplePos="0" relativeHeight="251740160" behindDoc="0" locked="0" layoutInCell="1" allowOverlap="1" wp14:anchorId="4FFA73F8" wp14:editId="563FD160">
-                <wp:simplePos x="0" y="0"/>
-                <wp:positionH relativeFrom="column">
-                  <wp:posOffset>2347784</wp:posOffset>
-                </wp:positionH>
-                <wp:positionV relativeFrom="paragraph">
-                  <wp:posOffset>4285931</wp:posOffset>
-                </wp:positionV>
-                <wp:extent cx="183355" cy="346088"/>
-                <wp:effectExtent l="0" t="0" r="64770" b="53975"/>
-                <wp:wrapNone/>
-                <wp:docPr id="45" name="Straight Arrow Connector 45"/>
+              <wp:anchor distT="0" distB="0" distL="114300" distR="114300" simplePos="0" relativeHeight="251717632" behindDoc="0" locked="0" layoutInCell="1" allowOverlap="1" wp14:anchorId="3BEA433E" wp14:editId="25226F87">
+                <wp:simplePos x="0" y="0"/>
+                <wp:positionH relativeFrom="column">
+                  <wp:posOffset>1172127</wp:posOffset>
+                </wp:positionH>
+                <wp:positionV relativeFrom="paragraph">
+                  <wp:posOffset>3721149</wp:posOffset>
+                </wp:positionV>
+                <wp:extent cx="440690" cy="194004"/>
+                <wp:effectExtent l="38100" t="0" r="16510" b="53975"/>
+                <wp:wrapNone/>
+                <wp:docPr id="34" name="Straight Arrow Connector 34"/>
                 <wp:cNvGraphicFramePr/>
                 <a:graphic xmlns:a="http://schemas.openxmlformats.org/drawingml/2006/main">
                   <a:graphicData uri="http://schemas.microsoft.com/office/word/2010/wordprocessingShape">
                     <wps:wsp>
                       <wps:cNvCnPr/>
                       <wps:spPr>
-                        <a:xfrm>
-                          <a:off x="0" y="0"/>
-                          <a:ext cx="183355" cy="346088"/>
+                        <a:xfrm flipH="1">
+                          <a:off x="0" y="0"/>
+                          <a:ext cx="440690" cy="194004"/>
                         </a:xfrm>
                         <a:prstGeom prst="straightConnector1">
                           <a:avLst/>
@@ -3365,7 +3689,7 @@
           </mc:Choice>
           <mc:Fallback>
             <w:pict>
-              <v:shape id="Straight Arrow Connector 45" o:spid="_x0000_s1026" type="#_x0000_t32" style="position:absolute;margin-left:184.85pt;margin-top:337.45pt;width:14.45pt;height:27.25pt;z-index:251740160;visibility:visible;mso-wrap-style:square;mso-width-percent:0;mso-height-percent:0;mso-wrap-distance-left:9pt;mso-wrap-distance-top:0;mso-wrap-distance-right:9pt;mso-wrap-distance-bottom:0;mso-position-horizontal:absolute;mso-position-horizontal-relative:text;mso-position-vertical:absolute;mso-position-vertical-relative:text;mso-width-percent:0;mso-height-percent:0;mso-width-relative:margin;mso-height-relative:margin" o:gfxdata="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" strokecolor="black [3040]">
+              <v:shape id="Straight Arrow Connector 34" o:spid="_x0000_s1026" type="#_x0000_t32" style="position:absolute;margin-left:92.3pt;margin-top:293pt;width:34.7pt;height:15.3pt;flip:x;z-index:251717632;visibility:visible;mso-wrap-style:square;mso-width-percent:0;mso-height-percent:0;mso-wrap-distance-left:9pt;mso-wrap-distance-top:0;mso-wrap-distance-right:9pt;mso-wrap-distance-bottom:0;mso-position-horizontal:absolute;mso-position-horizontal-relative:text;mso-position-vertical:absolute;mso-position-vertical-relative:text;mso-width-percent:0;mso-height-percent:0;mso-width-relative:margin;mso-height-relative:margin" o:gfxdata="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" strokecolor="black [3040]">
                 <v:stroke endarrow="block" endarrowwidth="narrow" endarrowlength="short"/>
               </v:shape>
             </w:pict>
@@ -3375,23 +3699,23 @@
       <w:r>
         <w:rPr>
           <w:noProof/>
-          <w:lang w:eastAsia="en-GB"/>
+          <w:lang w:eastAsia="ja-JP"/>
         </w:rPr>
         <mc:AlternateContent>
           <mc:Choice Requires="wps">
             <w:drawing>
-              <wp:anchor distT="0" distB="0" distL="114300" distR="114300" simplePos="0" relativeHeight="251738112" behindDoc="0" locked="0" layoutInCell="1" allowOverlap="1" wp14:anchorId="6950395F" wp14:editId="45B5E820">
-                <wp:simplePos x="0" y="0"/>
-                <wp:positionH relativeFrom="column">
-                  <wp:posOffset>543220</wp:posOffset>
-                </wp:positionH>
-                <wp:positionV relativeFrom="paragraph">
-                  <wp:posOffset>4004189</wp:posOffset>
-                </wp:positionV>
-                <wp:extent cx="536636" cy="127098"/>
-                <wp:effectExtent l="0" t="38100" r="53975" b="25400"/>
-                <wp:wrapNone/>
-                <wp:docPr id="44" name="Straight Arrow Connector 44"/>
+              <wp:anchor distT="0" distB="0" distL="114300" distR="114300" simplePos="0" relativeHeight="251754496" behindDoc="0" locked="0" layoutInCell="1" allowOverlap="1" wp14:anchorId="351D44E4" wp14:editId="3EE8B72B">
+                <wp:simplePos x="0" y="0"/>
+                <wp:positionH relativeFrom="column">
+                  <wp:posOffset>2725320</wp:posOffset>
+                </wp:positionH>
+                <wp:positionV relativeFrom="paragraph">
+                  <wp:posOffset>4695568</wp:posOffset>
+                </wp:positionV>
+                <wp:extent cx="42594" cy="77169"/>
+                <wp:effectExtent l="0" t="38100" r="52705" b="18415"/>
+                <wp:wrapNone/>
+                <wp:docPr id="52" name="Straight Arrow Connector 52"/>
                 <wp:cNvGraphicFramePr/>
                 <a:graphic xmlns:a="http://schemas.openxmlformats.org/drawingml/2006/main">
                   <a:graphicData uri="http://schemas.microsoft.com/office/word/2010/wordprocessingShape">
@@ -3400,7 +3724,7 @@
                       <wps:spPr>
                         <a:xfrm flipV="1">
                           <a:off x="0" y="0"/>
-                          <a:ext cx="536636" cy="127098"/>
+                          <a:ext cx="42594" cy="77169"/>
                         </a:xfrm>
                         <a:prstGeom prst="straightConnector1">
                           <a:avLst/>
@@ -3438,7 +3762,7 @@
           </mc:Choice>
           <mc:Fallback>
             <w:pict>
-              <v:shape id="Straight Arrow Connector 44" o:spid="_x0000_s1026" type="#_x0000_t32" style="position:absolute;margin-left:42.75pt;margin-top:315.3pt;width:42.25pt;height:10pt;flip:y;z-index:251738112;visibility:visible;mso-wrap-style:square;mso-width-percent:0;mso-height-percent:0;mso-wrap-distance-left:9pt;mso-wrap-distance-top:0;mso-wrap-distance-right:9pt;mso-wrap-distance-bottom:0;mso-position-horizontal:absolute;mso-position-horizontal-relative:text;mso-position-vertical:absolute;mso-position-vertical-relative:text;mso-width-percent:0;mso-height-percent:0;mso-width-relative:margin;mso-height-relative:margin" o:gfxdata="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" strokecolor="black [3040]">
+              <v:shape id="Straight Arrow Connector 52" o:spid="_x0000_s1026" type="#_x0000_t32" style="position:absolute;margin-left:214.6pt;margin-top:369.75pt;width:3.35pt;height:6.1pt;flip:y;z-index:251754496;visibility:visible;mso-wrap-style:square;mso-width-percent:0;mso-height-percent:0;mso-wrap-distance-left:9pt;mso-wrap-distance-top:0;mso-wrap-distance-right:9pt;mso-wrap-distance-bottom:0;mso-position-horizontal:absolute;mso-position-horizontal-relative:text;mso-position-vertical:absolute;mso-position-vertical-relative:text;mso-width-percent:0;mso-height-percent:0;mso-width-relative:margin;mso-height-relative:margin" o:gfxdata="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" strokecolor="black [3040]">
                 <v:stroke endarrow="block" endarrowwidth="narrow" endarrowlength="short"/>
               </v:shape>
             </w:pict>
@@ -3448,23 +3772,23 @@
       <w:r>
         <w:rPr>
           <w:noProof/>
-          <w:lang w:eastAsia="en-GB"/>
+          <w:lang w:eastAsia="ja-JP"/>
         </w:rPr>
         <mc:AlternateContent>
           <mc:Choice Requires="wps">
             <w:drawing>
-              <wp:anchor distT="0" distB="0" distL="114300" distR="114300" simplePos="0" relativeHeight="251736064" behindDoc="0" locked="0" layoutInCell="1" allowOverlap="1" wp14:anchorId="6E96DBB4" wp14:editId="2C777E8E">
-                <wp:simplePos x="0" y="0"/>
-                <wp:positionH relativeFrom="column">
-                  <wp:posOffset>413069</wp:posOffset>
-                </wp:positionH>
-                <wp:positionV relativeFrom="paragraph">
-                  <wp:posOffset>5065692</wp:posOffset>
-                </wp:positionV>
-                <wp:extent cx="536636" cy="127098"/>
-                <wp:effectExtent l="0" t="38100" r="53975" b="25400"/>
-                <wp:wrapNone/>
-                <wp:docPr id="43" name="Straight Arrow Connector 43"/>
+              <wp:anchor distT="0" distB="0" distL="114300" distR="114300" simplePos="0" relativeHeight="251752448" behindDoc="0" locked="0" layoutInCell="1" allowOverlap="1" wp14:anchorId="00C7CC62" wp14:editId="0BF88453">
+                <wp:simplePos x="0" y="0"/>
+                <wp:positionH relativeFrom="column">
+                  <wp:posOffset>2664720</wp:posOffset>
+                </wp:positionH>
+                <wp:positionV relativeFrom="paragraph">
+                  <wp:posOffset>4935643</wp:posOffset>
+                </wp:positionV>
+                <wp:extent cx="50237" cy="81200"/>
+                <wp:effectExtent l="0" t="38100" r="64135" b="14605"/>
+                <wp:wrapNone/>
+                <wp:docPr id="51" name="Straight Arrow Connector 51"/>
                 <wp:cNvGraphicFramePr/>
                 <a:graphic xmlns:a="http://schemas.openxmlformats.org/drawingml/2006/main">
                   <a:graphicData uri="http://schemas.microsoft.com/office/word/2010/wordprocessingShape">
@@ -3473,7 +3797,7 @@
                       <wps:spPr>
                         <a:xfrm flipV="1">
                           <a:off x="0" y="0"/>
-                          <a:ext cx="536636" cy="127098"/>
+                          <a:ext cx="50237" cy="81200"/>
                         </a:xfrm>
                         <a:prstGeom prst="straightConnector1">
                           <a:avLst/>
@@ -3511,7 +3835,7 @@
           </mc:Choice>
           <mc:Fallback>
             <w:pict>
-              <v:shape id="Straight Arrow Connector 43" o:spid="_x0000_s1026" type="#_x0000_t32" style="position:absolute;margin-left:32.55pt;margin-top:398.85pt;width:42.25pt;height:10pt;flip:y;z-index:251736064;visibility:visible;mso-wrap-style:square;mso-width-percent:0;mso-height-percent:0;mso-wrap-distance-left:9pt;mso-wrap-distance-top:0;mso-wrap-distance-right:9pt;mso-wrap-distance-bottom:0;mso-position-horizontal:absolute;mso-position-horizontal-relative:text;mso-position-vertical:absolute;mso-position-vertical-relative:text;mso-width-percent:0;mso-height-percent:0;mso-width-relative:margin;mso-height-relative:margin" o:gfxdata="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" strokecolor="black [3040]">
+              <v:shape id="Straight Arrow Connector 51" o:spid="_x0000_s1026" type="#_x0000_t32" style="position:absolute;margin-left:209.8pt;margin-top:388.65pt;width:3.95pt;height:6.4pt;flip:y;z-index:251752448;visibility:visible;mso-wrap-style:square;mso-width-percent:0;mso-height-percent:0;mso-wrap-distance-left:9pt;mso-wrap-distance-top:0;mso-wrap-distance-right:9pt;mso-wrap-distance-bottom:0;mso-position-horizontal:absolute;mso-position-horizontal-relative:text;mso-position-vertical:absolute;mso-position-vertical-relative:text;mso-width-percent:0;mso-height-percent:0;mso-width-relative:margin;mso-height-relative:margin" o:gfxdata="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" strokecolor="black [3040]">
                 <v:stroke endarrow="block" endarrowwidth="narrow" endarrowlength="short"/>
               </v:shape>
             </w:pict>
@@ -3521,32 +3845,32 @@
       <w:r>
         <w:rPr>
           <w:noProof/>
-          <w:lang w:eastAsia="en-GB"/>
+          <w:lang w:eastAsia="ja-JP"/>
         </w:rPr>
         <mc:AlternateContent>
           <mc:Choice Requires="wps">
             <w:drawing>
-              <wp:anchor distT="0" distB="0" distL="114300" distR="114300" simplePos="0" relativeHeight="251734016" behindDoc="0" locked="0" layoutInCell="1" allowOverlap="1" wp14:anchorId="7F3ED24B" wp14:editId="281676BE">
-                <wp:simplePos x="0" y="0"/>
-                <wp:positionH relativeFrom="column">
-                  <wp:posOffset>412920</wp:posOffset>
-                </wp:positionH>
-                <wp:positionV relativeFrom="paragraph">
-                  <wp:posOffset>4865032</wp:posOffset>
-                </wp:positionV>
-                <wp:extent cx="444992" cy="200758"/>
-                <wp:effectExtent l="0" t="38100" r="50800" b="27940"/>
-                <wp:wrapNone/>
-                <wp:docPr id="42" name="Straight Arrow Connector 42"/>
+              <wp:anchor distT="0" distB="0" distL="114300" distR="114300" simplePos="0" relativeHeight="251750400" behindDoc="0" locked="0" layoutInCell="1" allowOverlap="1" wp14:anchorId="57F92AE2" wp14:editId="0CEF176E">
+                <wp:simplePos x="0" y="0"/>
+                <wp:positionH relativeFrom="column">
+                  <wp:posOffset>2563145</wp:posOffset>
+                </wp:positionH>
+                <wp:positionV relativeFrom="paragraph">
+                  <wp:posOffset>4783831</wp:posOffset>
+                </wp:positionV>
+                <wp:extent cx="21182" cy="194177"/>
+                <wp:effectExtent l="38100" t="38100" r="55245" b="15875"/>
+                <wp:wrapNone/>
+                <wp:docPr id="50" name="Straight Arrow Connector 50"/>
                 <wp:cNvGraphicFramePr/>
                 <a:graphic xmlns:a="http://schemas.openxmlformats.org/drawingml/2006/main">
                   <a:graphicData uri="http://schemas.microsoft.com/office/word/2010/wordprocessingShape">
                     <wps:wsp>
                       <wps:cNvCnPr/>
                       <wps:spPr>
-                        <a:xfrm flipV="1">
-                          <a:off x="0" y="0"/>
-                          <a:ext cx="444992" cy="200758"/>
+                        <a:xfrm flipH="1" flipV="1">
+                          <a:off x="0" y="0"/>
+                          <a:ext cx="21182" cy="194177"/>
                         </a:xfrm>
                         <a:prstGeom prst="straightConnector1">
                           <a:avLst/>
@@ -3584,7 +3908,7 @@
           </mc:Choice>
           <mc:Fallback>
             <w:pict>
-              <v:shape id="Straight Arrow Connector 42" o:spid="_x0000_s1026" type="#_x0000_t32" style="position:absolute;margin-left:32.5pt;margin-top:383.05pt;width:35.05pt;height:15.8pt;flip:y;z-index:251734016;visibility:visible;mso-wrap-style:square;mso-width-percent:0;mso-height-percent:0;mso-wrap-distance-left:9pt;mso-wrap-distance-top:0;mso-wrap-distance-right:9pt;mso-wrap-distance-bottom:0;mso-position-horizontal:absolute;mso-position-horizontal-relative:text;mso-position-vertical:absolute;mso-position-vertical-relative:text;mso-width-percent:0;mso-height-percent:0;mso-width-relative:margin;mso-height-relative:margin" o:gfxdata="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" strokecolor="black [3040]">
+              <v:shape id="Straight Arrow Connector 50" o:spid="_x0000_s1026" type="#_x0000_t32" style="position:absolute;margin-left:201.8pt;margin-top:376.7pt;width:1.65pt;height:15.3pt;flip:x y;z-index:251750400;visibility:visible;mso-wrap-style:square;mso-width-percent:0;mso-height-percent:0;mso-wrap-distance-left:9pt;mso-wrap-distance-top:0;mso-wrap-distance-right:9pt;mso-wrap-distance-bottom:0;mso-position-horizontal:absolute;mso-position-horizontal-relative:text;mso-position-vertical:absolute;mso-position-vertical-relative:text;mso-width-percent:0;mso-height-percent:0;mso-width-relative:margin;mso-height-relative:margin" o:gfxdata="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" strokecolor="black [3040]">
                 <v:stroke endarrow="block" endarrowwidth="narrow" endarrowlength="short"/>
               </v:shape>
             </w:pict>
@@ -3594,32 +3918,32 @@
       <w:r>
         <w:rPr>
           <w:noProof/>
-          <w:lang w:eastAsia="en-GB"/>
+          <w:lang w:eastAsia="ja-JP"/>
         </w:rPr>
         <mc:AlternateContent>
           <mc:Choice Requires="wps">
             <w:drawing>
-              <wp:anchor distT="0" distB="0" distL="114300" distR="114300" simplePos="0" relativeHeight="251731968" behindDoc="0" locked="0" layoutInCell="1" allowOverlap="1" wp14:anchorId="00D6154B" wp14:editId="2FFB8F8D">
-                <wp:simplePos x="0" y="0"/>
-                <wp:positionH relativeFrom="column">
-                  <wp:posOffset>1016785</wp:posOffset>
-                </wp:positionH>
-                <wp:positionV relativeFrom="paragraph">
-                  <wp:posOffset>4865032</wp:posOffset>
-                </wp:positionV>
-                <wp:extent cx="102384" cy="74140"/>
-                <wp:effectExtent l="38100" t="38100" r="31115" b="21590"/>
-                <wp:wrapNone/>
-                <wp:docPr id="41" name="Straight Arrow Connector 41"/>
+              <wp:anchor distT="0" distB="0" distL="114300" distR="114300" simplePos="0" relativeHeight="251748352" behindDoc="0" locked="0" layoutInCell="1" allowOverlap="1" wp14:anchorId="4B62815F" wp14:editId="1D09EC03">
+                <wp:simplePos x="0" y="0"/>
+                <wp:positionH relativeFrom="column">
+                  <wp:posOffset>2770635</wp:posOffset>
+                </wp:positionH>
+                <wp:positionV relativeFrom="paragraph">
+                  <wp:posOffset>4847379</wp:posOffset>
+                </wp:positionV>
+                <wp:extent cx="244414" cy="17653"/>
+                <wp:effectExtent l="19050" t="38100" r="22860" b="78105"/>
+                <wp:wrapNone/>
+                <wp:docPr id="49" name="Straight Arrow Connector 49"/>
                 <wp:cNvGraphicFramePr/>
                 <a:graphic xmlns:a="http://schemas.openxmlformats.org/drawingml/2006/main">
                   <a:graphicData uri="http://schemas.microsoft.com/office/word/2010/wordprocessingShape">
                     <wps:wsp>
                       <wps:cNvCnPr/>
                       <wps:spPr>
-                        <a:xfrm flipH="1" flipV="1">
-                          <a:off x="0" y="0"/>
-                          <a:ext cx="102384" cy="74140"/>
+                        <a:xfrm flipH="1">
+                          <a:off x="0" y="0"/>
+                          <a:ext cx="244414" cy="17653"/>
                         </a:xfrm>
                         <a:prstGeom prst="straightConnector1">
                           <a:avLst/>
@@ -3657,7 +3981,7 @@
           </mc:Choice>
           <mc:Fallback>
             <w:pict>
-              <v:shape id="Straight Arrow Connector 41" o:spid="_x0000_s1026" type="#_x0000_t32" style="position:absolute;margin-left:80.05pt;margin-top:383.05pt;width:8.05pt;height:5.85pt;flip:x y;z-index:251731968;visibility:visible;mso-wrap-style:square;mso-width-percent:0;mso-height-percent:0;mso-wrap-distance-left:9pt;mso-wrap-distance-top:0;mso-wrap-distance-right:9pt;mso-wrap-distance-bottom:0;mso-position-horizontal:absolute;mso-position-horizontal-relative:text;mso-position-vertical:absolute;mso-position-vertical-relative:text;mso-width-percent:0;mso-height-percent:0;mso-width-relative:margin;mso-height-relative:margin" o:gfxdata="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" strokecolor="black [3040]">
+              <v:shape id="Straight Arrow Connector 49" o:spid="_x0000_s1026" type="#_x0000_t32" style="position:absolute;margin-left:218.15pt;margin-top:381.7pt;width:19.25pt;height:1.4pt;flip:x;z-index:251748352;visibility:visible;mso-wrap-style:square;mso-width-percent:0;mso-height-percent:0;mso-wrap-distance-left:9pt;mso-wrap-distance-top:0;mso-wrap-distance-right:9pt;mso-wrap-distance-bottom:0;mso-position-horizontal:absolute;mso-position-horizontal-relative:text;mso-position-vertical:absolute;mso-position-vertical-relative:text;mso-width-percent:0;mso-height-percent:0;mso-width-relative:margin;mso-height-relative:margin" o:gfxdata="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" strokecolor="black [3040]">
                 <v:stroke endarrow="block" endarrowwidth="narrow" endarrowlength="short"/>
               </v:shape>
             </w:pict>
@@ -3667,32 +3991,32 @@
       <w:r>
         <w:rPr>
           <w:noProof/>
-          <w:lang w:eastAsia="en-GB"/>
+          <w:lang w:eastAsia="ja-JP"/>
         </w:rPr>
         <mc:AlternateContent>
           <mc:Choice Requires="wps">
             <w:drawing>
-              <wp:anchor distT="0" distB="0" distL="114300" distR="114300" simplePos="0" relativeHeight="251729920" behindDoc="0" locked="0" layoutInCell="1" allowOverlap="1" wp14:anchorId="60BEDBA1" wp14:editId="14FC98CE">
-                <wp:simplePos x="0" y="0"/>
-                <wp:positionH relativeFrom="column">
-                  <wp:posOffset>952959</wp:posOffset>
-                </wp:positionH>
-                <wp:positionV relativeFrom="paragraph">
-                  <wp:posOffset>4905397</wp:posOffset>
-                </wp:positionV>
-                <wp:extent cx="38303" cy="72611"/>
-                <wp:effectExtent l="19050" t="0" r="57150" b="60960"/>
-                <wp:wrapNone/>
-                <wp:docPr id="40" name="Straight Arrow Connector 40"/>
+              <wp:anchor distT="0" distB="0" distL="114300" distR="114300" simplePos="0" relativeHeight="251746304" behindDoc="0" locked="0" layoutInCell="1" allowOverlap="1" wp14:anchorId="20AFE20B" wp14:editId="167F8741">
+                <wp:simplePos x="0" y="0"/>
+                <wp:positionH relativeFrom="column">
+                  <wp:posOffset>1684049</wp:posOffset>
+                </wp:positionH>
+                <wp:positionV relativeFrom="paragraph">
+                  <wp:posOffset>4038894</wp:posOffset>
+                </wp:positionV>
+                <wp:extent cx="56488" cy="91695"/>
+                <wp:effectExtent l="38100" t="0" r="20320" b="60960"/>
+                <wp:wrapNone/>
+                <wp:docPr id="48" name="Straight Arrow Connector 48"/>
                 <wp:cNvGraphicFramePr/>
                 <a:graphic xmlns:a="http://schemas.openxmlformats.org/drawingml/2006/main">
                   <a:graphicData uri="http://schemas.microsoft.com/office/word/2010/wordprocessingShape">
                     <wps:wsp>
                       <wps:cNvCnPr/>
                       <wps:spPr>
-                        <a:xfrm>
-                          <a:off x="0" y="0"/>
-                          <a:ext cx="38303" cy="72611"/>
+                        <a:xfrm flipH="1">
+                          <a:off x="0" y="0"/>
+                          <a:ext cx="56488" cy="91695"/>
                         </a:xfrm>
                         <a:prstGeom prst="straightConnector1">
                           <a:avLst/>
@@ -3730,6 +4054,663 @@
           </mc:Choice>
           <mc:Fallback>
             <w:pict>
+              <v:shape id="Straight Arrow Connector 48" o:spid="_x0000_s1026" type="#_x0000_t32" style="position:absolute;margin-left:132.6pt;margin-top:318pt;width:4.45pt;height:7.2pt;flip:x;z-index:251746304;visibility:visible;mso-wrap-style:square;mso-width-percent:0;mso-height-percent:0;mso-wrap-distance-left:9pt;mso-wrap-distance-top:0;mso-wrap-distance-right:9pt;mso-wrap-distance-bottom:0;mso-position-horizontal:absolute;mso-position-horizontal-relative:text;mso-position-vertical:absolute;mso-position-vertical-relative:text;mso-width-percent:0;mso-height-percent:0;mso-width-relative:margin;mso-height-relative:margin" o:gfxdata="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" strokecolor="black [3040]">
+                <v:stroke endarrow="block" endarrowwidth="narrow" endarrowlength="short"/>
+              </v:shape>
+            </w:pict>
+          </mc:Fallback>
+        </mc:AlternateContent>
+      </w:r>
+      <w:r>
+        <w:rPr>
+          <w:noProof/>
+          <w:lang w:eastAsia="ja-JP"/>
+        </w:rPr>
+        <mc:AlternateContent>
+          <mc:Choice Requires="wps">
+            <w:drawing>
+              <wp:anchor distT="0" distB="0" distL="114300" distR="114300" simplePos="0" relativeHeight="251707392" behindDoc="0" locked="0" layoutInCell="1" allowOverlap="1" wp14:anchorId="3574987D" wp14:editId="550ABF03">
+                <wp:simplePos x="0" y="0"/>
+                <wp:positionH relativeFrom="column">
+                  <wp:posOffset>1644650</wp:posOffset>
+                </wp:positionH>
+                <wp:positionV relativeFrom="paragraph">
+                  <wp:posOffset>4001770</wp:posOffset>
+                </wp:positionV>
+                <wp:extent cx="38735" cy="92075"/>
+                <wp:effectExtent l="19050" t="38100" r="56515" b="22225"/>
+                <wp:wrapNone/>
+                <wp:docPr id="29" name="Straight Arrow Connector 29"/>
+                <wp:cNvGraphicFramePr/>
+                <a:graphic xmlns:a="http://schemas.openxmlformats.org/drawingml/2006/main">
+                  <a:graphicData uri="http://schemas.microsoft.com/office/word/2010/wordprocessingShape">
+                    <wps:wsp>
+                      <wps:cNvCnPr/>
+                      <wps:spPr>
+                        <a:xfrm flipV="1">
+                          <a:off x="0" y="0"/>
+                          <a:ext cx="38735" cy="92075"/>
+                        </a:xfrm>
+                        <a:prstGeom prst="straightConnector1">
+                          <a:avLst/>
+                        </a:prstGeom>
+                        <a:ln>
+                          <a:tailEnd type="triangle" w="sm" len="sm"/>
+                        </a:ln>
+                      </wps:spPr>
+                      <wps:style>
+                        <a:lnRef idx="1">
+                          <a:schemeClr val="dk1"/>
+                        </a:lnRef>
+                        <a:fillRef idx="0">
+                          <a:schemeClr val="dk1"/>
+                        </a:fillRef>
+                        <a:effectRef idx="0">
+                          <a:schemeClr val="dk1"/>
+                        </a:effectRef>
+                        <a:fontRef idx="minor">
+                          <a:schemeClr val="tx1"/>
+                        </a:fontRef>
+                      </wps:style>
+                      <wps:bodyPr/>
+                    </wps:wsp>
+                  </a:graphicData>
+                </a:graphic>
+                <wp14:sizeRelH relativeFrom="margin">
+                  <wp14:pctWidth>0</wp14:pctWidth>
+                </wp14:sizeRelH>
+                <wp14:sizeRelV relativeFrom="margin">
+                  <wp14:pctHeight>0</wp14:pctHeight>
+                </wp14:sizeRelV>
+              </wp:anchor>
+            </w:drawing>
+          </mc:Choice>
+          <mc:Fallback>
+            <w:pict>
+              <v:shape id="Straight Arrow Connector 29" o:spid="_x0000_s1026" type="#_x0000_t32" style="position:absolute;margin-left:129.5pt;margin-top:315.1pt;width:3.05pt;height:7.25pt;flip:y;z-index:251707392;visibility:visible;mso-wrap-style:square;mso-width-percent:0;mso-height-percent:0;mso-wrap-distance-left:9pt;mso-wrap-distance-top:0;mso-wrap-distance-right:9pt;mso-wrap-distance-bottom:0;mso-position-horizontal:absolute;mso-position-horizontal-relative:text;mso-position-vertical:absolute;mso-position-vertical-relative:text;mso-width-percent:0;mso-height-percent:0;mso-width-relative:margin;mso-height-relative:margin" o:gfxdata="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" strokecolor="black [3040]">
+                <v:stroke endarrow="block" endarrowwidth="narrow" endarrowlength="short"/>
+              </v:shape>
+            </w:pict>
+          </mc:Fallback>
+        </mc:AlternateContent>
+      </w:r>
+      <w:r>
+        <w:rPr>
+          <w:noProof/>
+          <w:lang w:eastAsia="ja-JP"/>
+        </w:rPr>
+        <mc:AlternateContent>
+          <mc:Choice Requires="wps">
+            <w:drawing>
+              <wp:anchor distT="0" distB="0" distL="114300" distR="114300" simplePos="0" relativeHeight="251744256" behindDoc="0" locked="0" layoutInCell="1" allowOverlap="1" wp14:anchorId="184EBA7F" wp14:editId="1F555CE6">
+                <wp:simplePos x="0" y="0"/>
+                <wp:positionH relativeFrom="column">
+                  <wp:posOffset>2863237</wp:posOffset>
+                </wp:positionH>
+                <wp:positionV relativeFrom="paragraph">
+                  <wp:posOffset>4695568</wp:posOffset>
+                </wp:positionV>
+                <wp:extent cx="151812" cy="81201"/>
+                <wp:effectExtent l="0" t="0" r="57785" b="52705"/>
+                <wp:wrapNone/>
+                <wp:docPr id="47" name="Straight Arrow Connector 47"/>
+                <wp:cNvGraphicFramePr/>
+                <a:graphic xmlns:a="http://schemas.openxmlformats.org/drawingml/2006/main">
+                  <a:graphicData uri="http://schemas.microsoft.com/office/word/2010/wordprocessingShape">
+                    <wps:wsp>
+                      <wps:cNvCnPr/>
+                      <wps:spPr>
+                        <a:xfrm>
+                          <a:off x="0" y="0"/>
+                          <a:ext cx="151812" cy="81201"/>
+                        </a:xfrm>
+                        <a:prstGeom prst="straightConnector1">
+                          <a:avLst/>
+                        </a:prstGeom>
+                        <a:ln>
+                          <a:tailEnd type="triangle" w="sm" len="sm"/>
+                        </a:ln>
+                      </wps:spPr>
+                      <wps:style>
+                        <a:lnRef idx="1">
+                          <a:schemeClr val="dk1"/>
+                        </a:lnRef>
+                        <a:fillRef idx="0">
+                          <a:schemeClr val="dk1"/>
+                        </a:fillRef>
+                        <a:effectRef idx="0">
+                          <a:schemeClr val="dk1"/>
+                        </a:effectRef>
+                        <a:fontRef idx="minor">
+                          <a:schemeClr val="tx1"/>
+                        </a:fontRef>
+                      </wps:style>
+                      <wps:bodyPr/>
+                    </wps:wsp>
+                  </a:graphicData>
+                </a:graphic>
+                <wp14:sizeRelH relativeFrom="margin">
+                  <wp14:pctWidth>0</wp14:pctWidth>
+                </wp14:sizeRelH>
+                <wp14:sizeRelV relativeFrom="margin">
+                  <wp14:pctHeight>0</wp14:pctHeight>
+                </wp14:sizeRelV>
+              </wp:anchor>
+            </w:drawing>
+          </mc:Choice>
+          <mc:Fallback>
+            <w:pict>
+              <v:shape id="Straight Arrow Connector 47" o:spid="_x0000_s1026" type="#_x0000_t32" style="position:absolute;margin-left:225.45pt;margin-top:369.75pt;width:11.95pt;height:6.4pt;z-index:251744256;visibility:visible;mso-wrap-style:square;mso-width-percent:0;mso-height-percent:0;mso-wrap-distance-left:9pt;mso-wrap-distance-top:0;mso-wrap-distance-right:9pt;mso-wrap-distance-bottom:0;mso-position-horizontal:absolute;mso-position-horizontal-relative:text;mso-position-vertical:absolute;mso-position-vertical-relative:text;mso-width-percent:0;mso-height-percent:0;mso-width-relative:margin;mso-height-relative:margin" o:gfxdata="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" strokecolor="black [3040]">
+                <v:stroke endarrow="block" endarrowwidth="narrow" endarrowlength="short"/>
+              </v:shape>
+            </w:pict>
+          </mc:Fallback>
+        </mc:AlternateContent>
+      </w:r>
+      <w:r>
+        <w:rPr>
+          <w:noProof/>
+          <w:lang w:eastAsia="ja-JP"/>
+        </w:rPr>
+        <mc:AlternateContent>
+          <mc:Choice Requires="wps">
+            <w:drawing>
+              <wp:anchor distT="0" distB="0" distL="114300" distR="114300" simplePos="0" relativeHeight="251742208" behindDoc="0" locked="0" layoutInCell="1" allowOverlap="1" wp14:anchorId="28D9B754" wp14:editId="435AC7D7">
+                <wp:simplePos x="0" y="0"/>
+                <wp:positionH relativeFrom="column">
+                  <wp:posOffset>2619632</wp:posOffset>
+                </wp:positionH>
+                <wp:positionV relativeFrom="paragraph">
+                  <wp:posOffset>4663793</wp:posOffset>
+                </wp:positionV>
+                <wp:extent cx="109446" cy="0"/>
+                <wp:effectExtent l="0" t="57150" r="43180" b="76200"/>
+                <wp:wrapNone/>
+                <wp:docPr id="46" name="Straight Arrow Connector 46"/>
+                <wp:cNvGraphicFramePr/>
+                <a:graphic xmlns:a="http://schemas.openxmlformats.org/drawingml/2006/main">
+                  <a:graphicData uri="http://schemas.microsoft.com/office/word/2010/wordprocessingShape">
+                    <wps:wsp>
+                      <wps:cNvCnPr/>
+                      <wps:spPr>
+                        <a:xfrm>
+                          <a:off x="0" y="0"/>
+                          <a:ext cx="109446" cy="0"/>
+                        </a:xfrm>
+                        <a:prstGeom prst="straightConnector1">
+                          <a:avLst/>
+                        </a:prstGeom>
+                        <a:ln>
+                          <a:tailEnd type="triangle" w="sm" len="sm"/>
+                        </a:ln>
+                      </wps:spPr>
+                      <wps:style>
+                        <a:lnRef idx="1">
+                          <a:schemeClr val="dk1"/>
+                        </a:lnRef>
+                        <a:fillRef idx="0">
+                          <a:schemeClr val="dk1"/>
+                        </a:fillRef>
+                        <a:effectRef idx="0">
+                          <a:schemeClr val="dk1"/>
+                        </a:effectRef>
+                        <a:fontRef idx="minor">
+                          <a:schemeClr val="tx1"/>
+                        </a:fontRef>
+                      </wps:style>
+                      <wps:bodyPr/>
+                    </wps:wsp>
+                  </a:graphicData>
+                </a:graphic>
+                <wp14:sizeRelH relativeFrom="margin">
+                  <wp14:pctWidth>0</wp14:pctWidth>
+                </wp14:sizeRelH>
+                <wp14:sizeRelV relativeFrom="margin">
+                  <wp14:pctHeight>0</wp14:pctHeight>
+                </wp14:sizeRelV>
+              </wp:anchor>
+            </w:drawing>
+          </mc:Choice>
+          <mc:Fallback>
+            <w:pict>
+              <v:shape id="Straight Arrow Connector 46" o:spid="_x0000_s1026" type="#_x0000_t32" style="position:absolute;margin-left:206.25pt;margin-top:367.25pt;width:8.6pt;height:0;z-index:251742208;visibility:visible;mso-wrap-style:square;mso-width-percent:0;mso-height-percent:0;mso-wrap-distance-left:9pt;mso-wrap-distance-top:0;mso-wrap-distance-right:9pt;mso-wrap-distance-bottom:0;mso-position-horizontal:absolute;mso-position-horizontal-relative:text;mso-position-vertical:absolute;mso-position-vertical-relative:text;mso-width-percent:0;mso-height-percent:0;mso-width-relative:margin;mso-height-relative:margin" o:gfxdata="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" strokecolor="black [3040]">
+                <v:stroke endarrow="block" endarrowwidth="narrow" endarrowlength="short"/>
+              </v:shape>
+            </w:pict>
+          </mc:Fallback>
+        </mc:AlternateContent>
+      </w:r>
+      <w:r>
+        <w:rPr>
+          <w:noProof/>
+          <w:lang w:eastAsia="ja-JP"/>
+        </w:rPr>
+        <mc:AlternateContent>
+          <mc:Choice Requires="wps">
+            <w:drawing>
+              <wp:anchor distT="0" distB="0" distL="114300" distR="114300" simplePos="0" relativeHeight="251740160" behindDoc="0" locked="0" layoutInCell="1" allowOverlap="1" wp14:anchorId="0CB15109" wp14:editId="097E7627">
+                <wp:simplePos x="0" y="0"/>
+                <wp:positionH relativeFrom="column">
+                  <wp:posOffset>2347784</wp:posOffset>
+                </wp:positionH>
+                <wp:positionV relativeFrom="paragraph">
+                  <wp:posOffset>4285931</wp:posOffset>
+                </wp:positionV>
+                <wp:extent cx="183355" cy="346088"/>
+                <wp:effectExtent l="0" t="0" r="64770" b="53975"/>
+                <wp:wrapNone/>
+                <wp:docPr id="45" name="Straight Arrow Connector 45"/>
+                <wp:cNvGraphicFramePr/>
+                <a:graphic xmlns:a="http://schemas.openxmlformats.org/drawingml/2006/main">
+                  <a:graphicData uri="http://schemas.microsoft.com/office/word/2010/wordprocessingShape">
+                    <wps:wsp>
+                      <wps:cNvCnPr/>
+                      <wps:spPr>
+                        <a:xfrm>
+                          <a:off x="0" y="0"/>
+                          <a:ext cx="183355" cy="346088"/>
+                        </a:xfrm>
+                        <a:prstGeom prst="straightConnector1">
+                          <a:avLst/>
+                        </a:prstGeom>
+                        <a:ln>
+                          <a:tailEnd type="triangle" w="sm" len="sm"/>
+                        </a:ln>
+                      </wps:spPr>
+                      <wps:style>
+                        <a:lnRef idx="1">
+                          <a:schemeClr val="dk1"/>
+                        </a:lnRef>
+                        <a:fillRef idx="0">
+                          <a:schemeClr val="dk1"/>
+                        </a:fillRef>
+                        <a:effectRef idx="0">
+                          <a:schemeClr val="dk1"/>
+                        </a:effectRef>
+                        <a:fontRef idx="minor">
+                          <a:schemeClr val="tx1"/>
+                        </a:fontRef>
+                      </wps:style>
+                      <wps:bodyPr/>
+                    </wps:wsp>
+                  </a:graphicData>
+                </a:graphic>
+                <wp14:sizeRelH relativeFrom="margin">
+                  <wp14:pctWidth>0</wp14:pctWidth>
+                </wp14:sizeRelH>
+                <wp14:sizeRelV relativeFrom="margin">
+                  <wp14:pctHeight>0</wp14:pctHeight>
+                </wp14:sizeRelV>
+              </wp:anchor>
+            </w:drawing>
+          </mc:Choice>
+          <mc:Fallback>
+            <w:pict>
+              <v:shape id="Straight Arrow Connector 45" o:spid="_x0000_s1026" type="#_x0000_t32" style="position:absolute;margin-left:184.85pt;margin-top:337.45pt;width:14.45pt;height:27.25pt;z-index:251740160;visibility:visible;mso-wrap-style:square;mso-width-percent:0;mso-height-percent:0;mso-wrap-distance-left:9pt;mso-wrap-distance-top:0;mso-wrap-distance-right:9pt;mso-wrap-distance-bottom:0;mso-position-horizontal:absolute;mso-position-horizontal-relative:text;mso-position-vertical:absolute;mso-position-vertical-relative:text;mso-width-percent:0;mso-height-percent:0;mso-width-relative:margin;mso-height-relative:margin" o:gfxdata="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" strokecolor="black [3040]">
+                <v:stroke endarrow="block" endarrowwidth="narrow" endarrowlength="short"/>
+              </v:shape>
+            </w:pict>
+          </mc:Fallback>
+        </mc:AlternateContent>
+      </w:r>
+      <w:r>
+        <w:rPr>
+          <w:noProof/>
+          <w:lang w:eastAsia="ja-JP"/>
+        </w:rPr>
+        <mc:AlternateContent>
+          <mc:Choice Requires="wps">
+            <w:drawing>
+              <wp:anchor distT="0" distB="0" distL="114300" distR="114300" simplePos="0" relativeHeight="251738112" behindDoc="0" locked="0" layoutInCell="1" allowOverlap="1" wp14:anchorId="53876C44" wp14:editId="0D514C17">
+                <wp:simplePos x="0" y="0"/>
+                <wp:positionH relativeFrom="column">
+                  <wp:posOffset>543220</wp:posOffset>
+                </wp:positionH>
+                <wp:positionV relativeFrom="paragraph">
+                  <wp:posOffset>4004189</wp:posOffset>
+                </wp:positionV>
+                <wp:extent cx="536636" cy="127098"/>
+                <wp:effectExtent l="0" t="38100" r="53975" b="25400"/>
+                <wp:wrapNone/>
+                <wp:docPr id="44" name="Straight Arrow Connector 44"/>
+                <wp:cNvGraphicFramePr/>
+                <a:graphic xmlns:a="http://schemas.openxmlformats.org/drawingml/2006/main">
+                  <a:graphicData uri="http://schemas.microsoft.com/office/word/2010/wordprocessingShape">
+                    <wps:wsp>
+                      <wps:cNvCnPr/>
+                      <wps:spPr>
+                        <a:xfrm flipV="1">
+                          <a:off x="0" y="0"/>
+                          <a:ext cx="536636" cy="127098"/>
+                        </a:xfrm>
+                        <a:prstGeom prst="straightConnector1">
+                          <a:avLst/>
+                        </a:prstGeom>
+                        <a:ln>
+                          <a:tailEnd type="triangle" w="sm" len="sm"/>
+                        </a:ln>
+                      </wps:spPr>
+                      <wps:style>
+                        <a:lnRef idx="1">
+                          <a:schemeClr val="dk1"/>
+                        </a:lnRef>
+                        <a:fillRef idx="0">
+                          <a:schemeClr val="dk1"/>
+                        </a:fillRef>
+                        <a:effectRef idx="0">
+                          <a:schemeClr val="dk1"/>
+                        </a:effectRef>
+                        <a:fontRef idx="minor">
+                          <a:schemeClr val="tx1"/>
+                        </a:fontRef>
+                      </wps:style>
+                      <wps:bodyPr/>
+                    </wps:wsp>
+                  </a:graphicData>
+                </a:graphic>
+                <wp14:sizeRelH relativeFrom="margin">
+                  <wp14:pctWidth>0</wp14:pctWidth>
+                </wp14:sizeRelH>
+                <wp14:sizeRelV relativeFrom="margin">
+                  <wp14:pctHeight>0</wp14:pctHeight>
+                </wp14:sizeRelV>
+              </wp:anchor>
+            </w:drawing>
+          </mc:Choice>
+          <mc:Fallback>
+            <w:pict>
+              <v:shape id="Straight Arrow Connector 44" o:spid="_x0000_s1026" type="#_x0000_t32" style="position:absolute;margin-left:42.75pt;margin-top:315.3pt;width:42.25pt;height:10pt;flip:y;z-index:251738112;visibility:visible;mso-wrap-style:square;mso-width-percent:0;mso-height-percent:0;mso-wrap-distance-left:9pt;mso-wrap-distance-top:0;mso-wrap-distance-right:9pt;mso-wrap-distance-bottom:0;mso-position-horizontal:absolute;mso-position-horizontal-relative:text;mso-position-vertical:absolute;mso-position-vertical-relative:text;mso-width-percent:0;mso-height-percent:0;mso-width-relative:margin;mso-height-relative:margin" o:gfxdata="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" strokecolor="black [3040]">
+                <v:stroke endarrow="block" endarrowwidth="narrow" endarrowlength="short"/>
+              </v:shape>
+            </w:pict>
+          </mc:Fallback>
+        </mc:AlternateContent>
+      </w:r>
+      <w:r>
+        <w:rPr>
+          <w:noProof/>
+          <w:lang w:eastAsia="ja-JP"/>
+        </w:rPr>
+        <mc:AlternateContent>
+          <mc:Choice Requires="wps">
+            <w:drawing>
+              <wp:anchor distT="0" distB="0" distL="114300" distR="114300" simplePos="0" relativeHeight="251736064" behindDoc="0" locked="0" layoutInCell="1" allowOverlap="1" wp14:anchorId="02E0CA9A" wp14:editId="04C92AEC">
+                <wp:simplePos x="0" y="0"/>
+                <wp:positionH relativeFrom="column">
+                  <wp:posOffset>413069</wp:posOffset>
+                </wp:positionH>
+                <wp:positionV relativeFrom="paragraph">
+                  <wp:posOffset>5065692</wp:posOffset>
+                </wp:positionV>
+                <wp:extent cx="536636" cy="127098"/>
+                <wp:effectExtent l="0" t="38100" r="53975" b="25400"/>
+                <wp:wrapNone/>
+                <wp:docPr id="43" name="Straight Arrow Connector 43"/>
+                <wp:cNvGraphicFramePr/>
+                <a:graphic xmlns:a="http://schemas.openxmlformats.org/drawingml/2006/main">
+                  <a:graphicData uri="http://schemas.microsoft.com/office/word/2010/wordprocessingShape">
+                    <wps:wsp>
+                      <wps:cNvCnPr/>
+                      <wps:spPr>
+                        <a:xfrm flipV="1">
+                          <a:off x="0" y="0"/>
+                          <a:ext cx="536636" cy="127098"/>
+                        </a:xfrm>
+                        <a:prstGeom prst="straightConnector1">
+                          <a:avLst/>
+                        </a:prstGeom>
+                        <a:ln>
+                          <a:tailEnd type="triangle" w="sm" len="sm"/>
+                        </a:ln>
+                      </wps:spPr>
+                      <wps:style>
+                        <a:lnRef idx="1">
+                          <a:schemeClr val="dk1"/>
+                        </a:lnRef>
+                        <a:fillRef idx="0">
+                          <a:schemeClr val="dk1"/>
+                        </a:fillRef>
+                        <a:effectRef idx="0">
+                          <a:schemeClr val="dk1"/>
+                        </a:effectRef>
+                        <a:fontRef idx="minor">
+                          <a:schemeClr val="tx1"/>
+                        </a:fontRef>
+                      </wps:style>
+                      <wps:bodyPr/>
+                    </wps:wsp>
+                  </a:graphicData>
+                </a:graphic>
+                <wp14:sizeRelH relativeFrom="margin">
+                  <wp14:pctWidth>0</wp14:pctWidth>
+                </wp14:sizeRelH>
+                <wp14:sizeRelV relativeFrom="margin">
+                  <wp14:pctHeight>0</wp14:pctHeight>
+                </wp14:sizeRelV>
+              </wp:anchor>
+            </w:drawing>
+          </mc:Choice>
+          <mc:Fallback>
+            <w:pict>
+              <v:shape id="Straight Arrow Connector 43" o:spid="_x0000_s1026" type="#_x0000_t32" style="position:absolute;margin-left:32.55pt;margin-top:398.85pt;width:42.25pt;height:10pt;flip:y;z-index:251736064;visibility:visible;mso-wrap-style:square;mso-width-percent:0;mso-height-percent:0;mso-wrap-distance-left:9pt;mso-wrap-distance-top:0;mso-wrap-distance-right:9pt;mso-wrap-distance-bottom:0;mso-position-horizontal:absolute;mso-position-horizontal-relative:text;mso-position-vertical:absolute;mso-position-vertical-relative:text;mso-width-percent:0;mso-height-percent:0;mso-width-relative:margin;mso-height-relative:margin" o:gfxdata="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" strokecolor="black [3040]">
+                <v:stroke endarrow="block" endarrowwidth="narrow" endarrowlength="short"/>
+              </v:shape>
+            </w:pict>
+          </mc:Fallback>
+        </mc:AlternateContent>
+      </w:r>
+      <w:r>
+        <w:rPr>
+          <w:noProof/>
+          <w:lang w:eastAsia="ja-JP"/>
+        </w:rPr>
+        <mc:AlternateContent>
+          <mc:Choice Requires="wps">
+            <w:drawing>
+              <wp:anchor distT="0" distB="0" distL="114300" distR="114300" simplePos="0" relativeHeight="251734016" behindDoc="0" locked="0" layoutInCell="1" allowOverlap="1" wp14:anchorId="34806353" wp14:editId="3C6F2B7C">
+                <wp:simplePos x="0" y="0"/>
+                <wp:positionH relativeFrom="column">
+                  <wp:posOffset>412920</wp:posOffset>
+                </wp:positionH>
+                <wp:positionV relativeFrom="paragraph">
+                  <wp:posOffset>4865032</wp:posOffset>
+                </wp:positionV>
+                <wp:extent cx="444992" cy="200758"/>
+                <wp:effectExtent l="0" t="38100" r="50800" b="27940"/>
+                <wp:wrapNone/>
+                <wp:docPr id="42" name="Straight Arrow Connector 42"/>
+                <wp:cNvGraphicFramePr/>
+                <a:graphic xmlns:a="http://schemas.openxmlformats.org/drawingml/2006/main">
+                  <a:graphicData uri="http://schemas.microsoft.com/office/word/2010/wordprocessingShape">
+                    <wps:wsp>
+                      <wps:cNvCnPr/>
+                      <wps:spPr>
+                        <a:xfrm flipV="1">
+                          <a:off x="0" y="0"/>
+                          <a:ext cx="444992" cy="200758"/>
+                        </a:xfrm>
+                        <a:prstGeom prst="straightConnector1">
+                          <a:avLst/>
+                        </a:prstGeom>
+                        <a:ln>
+                          <a:tailEnd type="triangle" w="sm" len="sm"/>
+                        </a:ln>
+                      </wps:spPr>
+                      <wps:style>
+                        <a:lnRef idx="1">
+                          <a:schemeClr val="dk1"/>
+                        </a:lnRef>
+                        <a:fillRef idx="0">
+                          <a:schemeClr val="dk1"/>
+                        </a:fillRef>
+                        <a:effectRef idx="0">
+                          <a:schemeClr val="dk1"/>
+                        </a:effectRef>
+                        <a:fontRef idx="minor">
+                          <a:schemeClr val="tx1"/>
+                        </a:fontRef>
+                      </wps:style>
+                      <wps:bodyPr/>
+                    </wps:wsp>
+                  </a:graphicData>
+                </a:graphic>
+                <wp14:sizeRelH relativeFrom="margin">
+                  <wp14:pctWidth>0</wp14:pctWidth>
+                </wp14:sizeRelH>
+                <wp14:sizeRelV relativeFrom="margin">
+                  <wp14:pctHeight>0</wp14:pctHeight>
+                </wp14:sizeRelV>
+              </wp:anchor>
+            </w:drawing>
+          </mc:Choice>
+          <mc:Fallback>
+            <w:pict>
+              <v:shape id="Straight Arrow Connector 42" o:spid="_x0000_s1026" type="#_x0000_t32" style="position:absolute;margin-left:32.5pt;margin-top:383.05pt;width:35.05pt;height:15.8pt;flip:y;z-index:251734016;visibility:visible;mso-wrap-style:square;mso-width-percent:0;mso-height-percent:0;mso-wrap-distance-left:9pt;mso-wrap-distance-top:0;mso-wrap-distance-right:9pt;mso-wrap-distance-bottom:0;mso-position-horizontal:absolute;mso-position-horizontal-relative:text;mso-position-vertical:absolute;mso-position-vertical-relative:text;mso-width-percent:0;mso-height-percent:0;mso-width-relative:margin;mso-height-relative:margin" o:gfxdata="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" strokecolor="black [3040]">
+                <v:stroke endarrow="block" endarrowwidth="narrow" endarrowlength="short"/>
+              </v:shape>
+            </w:pict>
+          </mc:Fallback>
+        </mc:AlternateContent>
+      </w:r>
+      <w:r>
+        <w:rPr>
+          <w:noProof/>
+          <w:lang w:eastAsia="ja-JP"/>
+        </w:rPr>
+        <mc:AlternateContent>
+          <mc:Choice Requires="wps">
+            <w:drawing>
+              <wp:anchor distT="0" distB="0" distL="114300" distR="114300" simplePos="0" relativeHeight="251731968" behindDoc="0" locked="0" layoutInCell="1" allowOverlap="1" wp14:anchorId="0FE3F90F" wp14:editId="37D67317">
+                <wp:simplePos x="0" y="0"/>
+                <wp:positionH relativeFrom="column">
+                  <wp:posOffset>1016785</wp:posOffset>
+                </wp:positionH>
+                <wp:positionV relativeFrom="paragraph">
+                  <wp:posOffset>4865032</wp:posOffset>
+                </wp:positionV>
+                <wp:extent cx="102384" cy="74140"/>
+                <wp:effectExtent l="38100" t="38100" r="31115" b="21590"/>
+                <wp:wrapNone/>
+                <wp:docPr id="41" name="Straight Arrow Connector 41"/>
+                <wp:cNvGraphicFramePr/>
+                <a:graphic xmlns:a="http://schemas.openxmlformats.org/drawingml/2006/main">
+                  <a:graphicData uri="http://schemas.microsoft.com/office/word/2010/wordprocessingShape">
+                    <wps:wsp>
+                      <wps:cNvCnPr/>
+                      <wps:spPr>
+                        <a:xfrm flipH="1" flipV="1">
+                          <a:off x="0" y="0"/>
+                          <a:ext cx="102384" cy="74140"/>
+                        </a:xfrm>
+                        <a:prstGeom prst="straightConnector1">
+                          <a:avLst/>
+                        </a:prstGeom>
+                        <a:ln>
+                          <a:tailEnd type="triangle" w="sm" len="sm"/>
+                        </a:ln>
+                      </wps:spPr>
+                      <wps:style>
+                        <a:lnRef idx="1">
+                          <a:schemeClr val="dk1"/>
+                        </a:lnRef>
+                        <a:fillRef idx="0">
+                          <a:schemeClr val="dk1"/>
+                        </a:fillRef>
+                        <a:effectRef idx="0">
+                          <a:schemeClr val="dk1"/>
+                        </a:effectRef>
+                        <a:fontRef idx="minor">
+                          <a:schemeClr val="tx1"/>
+                        </a:fontRef>
+                      </wps:style>
+                      <wps:bodyPr/>
+                    </wps:wsp>
+                  </a:graphicData>
+                </a:graphic>
+                <wp14:sizeRelH relativeFrom="margin">
+                  <wp14:pctWidth>0</wp14:pctWidth>
+                </wp14:sizeRelH>
+                <wp14:sizeRelV relativeFrom="margin">
+                  <wp14:pctHeight>0</wp14:pctHeight>
+                </wp14:sizeRelV>
+              </wp:anchor>
+            </w:drawing>
+          </mc:Choice>
+          <mc:Fallback>
+            <w:pict>
+              <v:shape id="Straight Arrow Connector 41" o:spid="_x0000_s1026" type="#_x0000_t32" style="position:absolute;margin-left:80.05pt;margin-top:383.05pt;width:8.05pt;height:5.85pt;flip:x y;z-index:251731968;visibility:visible;mso-wrap-style:square;mso-width-percent:0;mso-height-percent:0;mso-wrap-distance-left:9pt;mso-wrap-distance-top:0;mso-wrap-distance-right:9pt;mso-wrap-distance-bottom:0;mso-position-horizontal:absolute;mso-position-horizontal-relative:text;mso-position-vertical:absolute;mso-position-vertical-relative:text;mso-width-percent:0;mso-height-percent:0;mso-width-relative:margin;mso-height-relative:margin" o:gfxdata="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" strokecolor="black [3040]">
+                <v:stroke endarrow="block" endarrowwidth="narrow" endarrowlength="short"/>
+              </v:shape>
+            </w:pict>
+          </mc:Fallback>
+        </mc:AlternateContent>
+      </w:r>
+      <w:r>
+        <w:rPr>
+          <w:noProof/>
+          <w:lang w:eastAsia="ja-JP"/>
+        </w:rPr>
+        <mc:AlternateContent>
+          <mc:Choice Requires="wps">
+            <w:drawing>
+              <wp:anchor distT="0" distB="0" distL="114300" distR="114300" simplePos="0" relativeHeight="251729920" behindDoc="0" locked="0" layoutInCell="1" allowOverlap="1" wp14:anchorId="390A0D80" wp14:editId="51B4C0AA">
+                <wp:simplePos x="0" y="0"/>
+                <wp:positionH relativeFrom="column">
+                  <wp:posOffset>952959</wp:posOffset>
+                </wp:positionH>
+                <wp:positionV relativeFrom="paragraph">
+                  <wp:posOffset>4905397</wp:posOffset>
+                </wp:positionV>
+                <wp:extent cx="38303" cy="72611"/>
+                <wp:effectExtent l="19050" t="0" r="57150" b="60960"/>
+                <wp:wrapNone/>
+                <wp:docPr id="40" name="Straight Arrow Connector 40"/>
+                <wp:cNvGraphicFramePr/>
+                <a:graphic xmlns:a="http://schemas.openxmlformats.org/drawingml/2006/main">
+                  <a:graphicData uri="http://schemas.microsoft.com/office/word/2010/wordprocessingShape">
+                    <wps:wsp>
+                      <wps:cNvCnPr/>
+                      <wps:spPr>
+                        <a:xfrm>
+                          <a:off x="0" y="0"/>
+                          <a:ext cx="38303" cy="72611"/>
+                        </a:xfrm>
+                        <a:prstGeom prst="straightConnector1">
+                          <a:avLst/>
+                        </a:prstGeom>
+                        <a:ln>
+                          <a:tailEnd type="triangle" w="sm" len="sm"/>
+                        </a:ln>
+                      </wps:spPr>
+                      <wps:style>
+                        <a:lnRef idx="1">
+                          <a:schemeClr val="dk1"/>
+                        </a:lnRef>
+                        <a:fillRef idx="0">
+                          <a:schemeClr val="dk1"/>
+                        </a:fillRef>
+                        <a:effectRef idx="0">
+                          <a:schemeClr val="dk1"/>
+                        </a:effectRef>
+                        <a:fontRef idx="minor">
+                          <a:schemeClr val="tx1"/>
+                        </a:fontRef>
+                      </wps:style>
+                      <wps:bodyPr/>
+                    </wps:wsp>
+                  </a:graphicData>
+                </a:graphic>
+                <wp14:sizeRelH relativeFrom="margin">
+                  <wp14:pctWidth>0</wp14:pctWidth>
+                </wp14:sizeRelH>
+                <wp14:sizeRelV relativeFrom="margin">
+                  <wp14:pctHeight>0</wp14:pctHeight>
+                </wp14:sizeRelV>
+              </wp:anchor>
+            </w:drawing>
+          </mc:Choice>
+          <mc:Fallback>
+            <w:pict>
               <v:shape id="Straight Arrow Connector 40" o:spid="_x0000_s1026" type="#_x0000_t32" style="position:absolute;margin-left:75.05pt;margin-top:386.25pt;width:3pt;height:5.7pt;z-index:251729920;visibility:visible;mso-wrap-style:square;mso-width-percent:0;mso-height-percent:0;mso-wrap-distance-left:9pt;mso-wrap-distance-top:0;mso-wrap-distance-right:9pt;mso-wrap-distance-bottom:0;mso-position-horizontal:absolute;mso-position-horizontal-relative:text;mso-position-vertical:absolute;mso-position-vertical-relative:text;mso-width-percent:0;mso-height-percent:0;mso-width-relative:margin;mso-height-relative:margin" o:gfxdata="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" strokecolor="black [3040]">
                 <v:stroke endarrow="block" endarrowwidth="narrow" endarrowlength="short"/>
               </v:shape>
@@ -3740,12 +4721,12 @@
       <w:r>
         <w:rPr>
           <w:noProof/>
-          <w:lang w:eastAsia="en-GB"/>
+          <w:lang w:eastAsia="ja-JP"/>
         </w:rPr>
         <mc:AlternateContent>
           <mc:Choice Requires="wps">
             <w:drawing>
-              <wp:anchor distT="0" distB="0" distL="114300" distR="114300" simplePos="0" relativeHeight="251694080" behindDoc="0" locked="0" layoutInCell="1" allowOverlap="1" wp14:anchorId="397EC285" wp14:editId="4EF93E2F">
+              <wp:anchor distT="0" distB="0" distL="114300" distR="114300" simplePos="0" relativeHeight="251694080" behindDoc="0" locked="0" layoutInCell="1" allowOverlap="1" wp14:anchorId="1E501972" wp14:editId="01ECDC2C">
                 <wp:simplePos x="0" y="0"/>
                 <wp:positionH relativeFrom="column">
                   <wp:posOffset>856615</wp:posOffset>
@@ -3812,12 +4793,12 @@
       <w:r>
         <w:rPr>
           <w:noProof/>
-          <w:lang w:eastAsia="en-GB"/>
+          <w:lang w:eastAsia="ja-JP"/>
         </w:rPr>
         <mc:AlternateContent>
           <mc:Choice Requires="wps">
             <w:drawing>
-              <wp:anchor distT="0" distB="0" distL="114300" distR="114300" simplePos="0" relativeHeight="251727872" behindDoc="0" locked="0" layoutInCell="1" allowOverlap="1" wp14:anchorId="4AD3710F" wp14:editId="2CA51A14">
+              <wp:anchor distT="0" distB="0" distL="114300" distR="114300" simplePos="0" relativeHeight="251727872" behindDoc="0" locked="0" layoutInCell="1" allowOverlap="1" wp14:anchorId="76C72879" wp14:editId="51689568">
                 <wp:simplePos x="0" y="0"/>
                 <wp:positionH relativeFrom="column">
                   <wp:posOffset>1016785</wp:posOffset>
@@ -3885,12 +4866,12 @@
       <w:r>
         <w:rPr>
           <w:noProof/>
-          <w:lang w:eastAsia="en-GB"/>
+          <w:lang w:eastAsia="ja-JP"/>
         </w:rPr>
         <mc:AlternateContent>
           <mc:Choice Requires="wps">
             <w:drawing>
-              <wp:anchor distT="0" distB="0" distL="114300" distR="114300" simplePos="0" relativeHeight="251725824" behindDoc="0" locked="0" layoutInCell="1" allowOverlap="1" wp14:anchorId="54E62BA2" wp14:editId="1D24D2CD">
+              <wp:anchor distT="0" distB="0" distL="114300" distR="114300" simplePos="0" relativeHeight="251725824" behindDoc="0" locked="0" layoutInCell="1" allowOverlap="1" wp14:anchorId="34389352" wp14:editId="797870C6">
                 <wp:simplePos x="0" y="0"/>
                 <wp:positionH relativeFrom="column">
                   <wp:posOffset>1221554</wp:posOffset>
@@ -3958,12 +4939,12 @@
       <w:r>
         <w:rPr>
           <w:noProof/>
-          <w:lang w:eastAsia="en-GB"/>
+          <w:lang w:eastAsia="ja-JP"/>
         </w:rPr>
         <mc:AlternateContent>
           <mc:Choice Requires="wps">
             <w:drawing>
-              <wp:anchor distT="0" distB="0" distL="114300" distR="114300" simplePos="0" relativeHeight="251723776" behindDoc="0" locked="0" layoutInCell="1" allowOverlap="1" wp14:anchorId="28B7B9FF" wp14:editId="2B6735F8">
+              <wp:anchor distT="0" distB="0" distL="114300" distR="114300" simplePos="0" relativeHeight="251723776" behindDoc="0" locked="0" layoutInCell="1" allowOverlap="1" wp14:anchorId="1C8B60C8" wp14:editId="2A0C8E15">
                 <wp:simplePos x="0" y="0"/>
                 <wp:positionH relativeFrom="column">
                   <wp:posOffset>1253328</wp:posOffset>
@@ -4031,12 +5012,12 @@
       <w:r>
         <w:rPr>
           <w:noProof/>
-          <w:lang w:eastAsia="en-GB"/>
+          <w:lang w:eastAsia="ja-JP"/>
         </w:rPr>
         <mc:AlternateContent>
           <mc:Choice Requires="wps">
             <w:drawing>
-              <wp:anchor distT="0" distB="0" distL="114300" distR="114300" simplePos="0" relativeHeight="251721728" behindDoc="0" locked="0" layoutInCell="1" allowOverlap="1" wp14:anchorId="318E25C4" wp14:editId="354B8C4C">
+              <wp:anchor distT="0" distB="0" distL="114300" distR="114300" simplePos="0" relativeHeight="251721728" behindDoc="0" locked="0" layoutInCell="1" allowOverlap="1" wp14:anchorId="3EB382A9" wp14:editId="07A86EBB">
                 <wp:simplePos x="0" y="0"/>
                 <wp:positionH relativeFrom="column">
                   <wp:posOffset>1172127</wp:posOffset>
@@ -4104,12 +5085,12 @@
       <w:r>
         <w:rPr>
           <w:noProof/>
-          <w:lang w:eastAsia="en-GB"/>
+          <w:lang w:eastAsia="ja-JP"/>
         </w:rPr>
         <mc:AlternateContent>
           <mc:Choice Requires="wps">
             <w:drawing>
-              <wp:anchor distT="0" distB="0" distL="114300" distR="114300" simplePos="0" relativeHeight="251719680" behindDoc="0" locked="0" layoutInCell="1" allowOverlap="1" wp14:anchorId="2E520D03" wp14:editId="1CC9F7EB">
+              <wp:anchor distT="0" distB="0" distL="114300" distR="114300" simplePos="0" relativeHeight="251719680" behindDoc="0" locked="0" layoutInCell="1" allowOverlap="1" wp14:anchorId="63ACAD89" wp14:editId="728A440C">
                 <wp:simplePos x="0" y="0"/>
                 <wp:positionH relativeFrom="column">
                   <wp:posOffset>1252519</wp:posOffset>
@@ -4177,12 +5158,12 @@
       <w:r>
         <w:rPr>
           <w:noProof/>
-          <w:lang w:eastAsia="en-GB"/>
+          <w:lang w:eastAsia="ja-JP"/>
         </w:rPr>
         <mc:AlternateContent>
           <mc:Choice Requires="wps">
             <w:drawing>
-              <wp:anchor distT="0" distB="0" distL="114300" distR="114300" simplePos="0" relativeHeight="251715584" behindDoc="0" locked="0" layoutInCell="1" allowOverlap="1" wp14:anchorId="0B38C552" wp14:editId="1BF69131">
+              <wp:anchor distT="0" distB="0" distL="114300" distR="114300" simplePos="0" relativeHeight="251715584" behindDoc="0" locked="0" layoutInCell="1" allowOverlap="1" wp14:anchorId="3D61740D" wp14:editId="5EADDB95">
                 <wp:simplePos x="0" y="0"/>
                 <wp:positionH relativeFrom="column">
                   <wp:posOffset>1468689</wp:posOffset>
@@ -4250,12 +5231,12 @@
       <w:r>
         <w:rPr>
           <w:noProof/>
-          <w:lang w:eastAsia="en-GB"/>
+          <w:lang w:eastAsia="ja-JP"/>
         </w:rPr>
         <mc:AlternateContent>
           <mc:Choice Requires="wps">
             <w:drawing>
-              <wp:anchor distT="0" distB="0" distL="114300" distR="114300" simplePos="0" relativeHeight="251713536" behindDoc="0" locked="0" layoutInCell="1" allowOverlap="1" wp14:anchorId="5D2CB354" wp14:editId="16E89601">
+              <wp:anchor distT="0" distB="0" distL="114300" distR="114300" simplePos="0" relativeHeight="251713536" behindDoc="0" locked="0" layoutInCell="1" allowOverlap="1" wp14:anchorId="4ECDBA32" wp14:editId="456CEC8D">
                 <wp:simplePos x="0" y="0"/>
                 <wp:positionH relativeFrom="column">
                   <wp:posOffset>1747598</wp:posOffset>
@@ -4323,12 +5304,12 @@
       <w:r>
         <w:rPr>
           <w:noProof/>
-          <w:lang w:eastAsia="en-GB"/>
+          <w:lang w:eastAsia="ja-JP"/>
         </w:rPr>
         <mc:AlternateContent>
           <mc:Choice Requires="wps">
             <w:drawing>
-              <wp:anchor distT="0" distB="0" distL="114300" distR="114300" simplePos="0" relativeHeight="251711488" behindDoc="0" locked="0" layoutInCell="1" allowOverlap="1" wp14:anchorId="73CF5AD5" wp14:editId="74DC9F9A">
+              <wp:anchor distT="0" distB="0" distL="114300" distR="114300" simplePos="0" relativeHeight="251711488" behindDoc="0" locked="0" layoutInCell="1" allowOverlap="1" wp14:anchorId="7EBBB5A2" wp14:editId="023414F2">
                 <wp:simplePos x="0" y="0"/>
                 <wp:positionH relativeFrom="column">
                   <wp:posOffset>1825269</wp:posOffset>
@@ -4396,12 +5377,12 @@
       <w:r>
         <w:rPr>
           <w:noProof/>
-          <w:lang w:eastAsia="en-GB"/>
+          <w:lang w:eastAsia="ja-JP"/>
         </w:rPr>
         <mc:AlternateContent>
           <mc:Choice Requires="wps">
             <w:drawing>
-              <wp:anchor distT="0" distB="0" distL="114300" distR="114300" simplePos="0" relativeHeight="251709440" behindDoc="0" locked="0" layoutInCell="1" allowOverlap="1" wp14:anchorId="4EE3CB4F" wp14:editId="13FB72FD">
+              <wp:anchor distT="0" distB="0" distL="114300" distR="114300" simplePos="0" relativeHeight="251709440" behindDoc="0" locked="0" layoutInCell="1" allowOverlap="1" wp14:anchorId="6BB5CBD3" wp14:editId="38595863">
                 <wp:simplePos x="0" y="0"/>
                 <wp:positionH relativeFrom="column">
                   <wp:posOffset>1684049</wp:posOffset>
@@ -4469,12 +5450,12 @@
       <w:r>
         <w:rPr>
           <w:noProof/>
-          <w:lang w:eastAsia="en-GB"/>
+          <w:lang w:eastAsia="ja-JP"/>
         </w:rPr>
         <mc:AlternateContent>
           <mc:Choice Requires="wps">
             <w:drawing>
-              <wp:anchor distT="0" distB="0" distL="114300" distR="114300" simplePos="0" relativeHeight="251705344" behindDoc="0" locked="0" layoutInCell="1" allowOverlap="1" wp14:anchorId="30770CDB" wp14:editId="62350932">
+              <wp:anchor distT="0" distB="0" distL="114300" distR="114300" simplePos="0" relativeHeight="251705344" behindDoc="0" locked="0" layoutInCell="1" allowOverlap="1" wp14:anchorId="66A878A5" wp14:editId="68294BC6">
                 <wp:simplePos x="0" y="0"/>
                 <wp:positionH relativeFrom="column">
                   <wp:posOffset>1468689</wp:posOffset>
@@ -4542,12 +5523,12 @@
       <w:r>
         <w:rPr>
           <w:noProof/>
-          <w:lang w:eastAsia="en-GB"/>
+          <w:lang w:eastAsia="ja-JP"/>
         </w:rPr>
         <mc:AlternateContent>
           <mc:Choice Requires="wps">
             <w:drawing>
-              <wp:anchor distT="0" distB="0" distL="114300" distR="114300" simplePos="0" relativeHeight="251703296" behindDoc="0" locked="0" layoutInCell="1" allowOverlap="1" wp14:anchorId="27AEA2A0" wp14:editId="71A19755">
+              <wp:anchor distT="0" distB="0" distL="114300" distR="114300" simplePos="0" relativeHeight="251703296" behindDoc="0" locked="0" layoutInCell="1" allowOverlap="1" wp14:anchorId="134CD21C" wp14:editId="05253439">
                 <wp:simplePos x="0" y="0"/>
                 <wp:positionH relativeFrom="column">
                   <wp:posOffset>1252519</wp:posOffset>
@@ -4609,12 +5590,12 @@
       <w:r>
         <w:rPr>
           <w:noProof/>
-          <w:lang w:eastAsia="en-GB"/>
+          <w:lang w:eastAsia="ja-JP"/>
         </w:rPr>
         <mc:AlternateContent>
           <mc:Choice Requires="wps">
             <w:drawing>
-              <wp:anchor distT="0" distB="0" distL="114300" distR="114300" simplePos="0" relativeHeight="251702272" behindDoc="0" locked="0" layoutInCell="1" allowOverlap="1" wp14:anchorId="5F379575" wp14:editId="726D93D3">
+              <wp:anchor distT="0" distB="0" distL="114300" distR="114300" simplePos="0" relativeHeight="251702272" behindDoc="0" locked="0" layoutInCell="1" allowOverlap="1" wp14:anchorId="7F511D16" wp14:editId="65D5BF8A">
                 <wp:simplePos x="0" y="0"/>
                 <wp:positionH relativeFrom="column">
                   <wp:posOffset>1310527</wp:posOffset>
@@ -4681,12 +5662,12 @@
       <w:r>
         <w:rPr>
           <w:noProof/>
-          <w:lang w:eastAsia="en-GB"/>
+          <w:lang w:eastAsia="ja-JP"/>
         </w:rPr>
         <mc:AlternateContent>
           <mc:Choice Requires="wps">
             <w:drawing>
-              <wp:anchor distT="0" distB="0" distL="114300" distR="114300" simplePos="0" relativeHeight="251700224" behindDoc="0" locked="0" layoutInCell="1" allowOverlap="1" wp14:anchorId="70CCFC30" wp14:editId="02F3A4EB">
+              <wp:anchor distT="0" distB="0" distL="114300" distR="114300" simplePos="0" relativeHeight="251700224" behindDoc="0" locked="0" layoutInCell="1" allowOverlap="1" wp14:anchorId="5421F636" wp14:editId="35EF50BB">
                 <wp:simplePos x="0" y="0"/>
                 <wp:positionH relativeFrom="column">
                   <wp:posOffset>1086766</wp:posOffset>
@@ -4753,12 +5734,12 @@
       <w:r>
         <w:rPr>
           <w:noProof/>
-          <w:lang w:eastAsia="en-GB"/>
+          <w:lang w:eastAsia="ja-JP"/>
         </w:rPr>
         <mc:AlternateContent>
           <mc:Choice Requires="wps">
             <w:drawing>
-              <wp:anchor distT="0" distB="0" distL="114300" distR="114300" simplePos="0" relativeHeight="251698176" behindDoc="0" locked="0" layoutInCell="1" allowOverlap="1" wp14:anchorId="580A7900" wp14:editId="24D0E698">
+              <wp:anchor distT="0" distB="0" distL="114300" distR="114300" simplePos="0" relativeHeight="251698176" behindDoc="0" locked="0" layoutInCell="1" allowOverlap="1" wp14:anchorId="38F8EAFA" wp14:editId="405B58E1">
                 <wp:simplePos x="0" y="0"/>
                 <wp:positionH relativeFrom="column">
                   <wp:posOffset>1121079</wp:posOffset>
@@ -4825,12 +5806,12 @@
       <w:r>
         <w:rPr>
           <w:noProof/>
-          <w:lang w:eastAsia="en-GB"/>
+          <w:lang w:eastAsia="ja-JP"/>
         </w:rPr>
         <mc:AlternateContent>
           <mc:Choice Requires="wps">
             <w:drawing>
-              <wp:anchor distT="0" distB="0" distL="114300" distR="114300" simplePos="0" relativeHeight="251696128" behindDoc="0" locked="0" layoutInCell="1" allowOverlap="1" wp14:anchorId="7D2B2DC8" wp14:editId="7C884651">
+              <wp:anchor distT="0" distB="0" distL="114300" distR="114300" simplePos="0" relativeHeight="251696128" behindDoc="0" locked="0" layoutInCell="1" allowOverlap="1" wp14:anchorId="0B6D8456" wp14:editId="037A8D7F">
                 <wp:simplePos x="0" y="0"/>
                 <wp:positionH relativeFrom="column">
                   <wp:posOffset>953435</wp:posOffset>
@@ -4897,12 +5878,12 @@
       <w:r>
         <w:rPr>
           <w:noProof/>
-          <w:lang w:eastAsia="en-GB"/>
+          <w:lang w:eastAsia="ja-JP"/>
         </w:rPr>
         <mc:AlternateContent>
           <mc:Choice Requires="wps">
             <w:drawing>
-              <wp:anchor distT="0" distB="0" distL="114300" distR="114300" simplePos="0" relativeHeight="251692032" behindDoc="0" locked="0" layoutInCell="1" allowOverlap="1" wp14:anchorId="12FE8A97" wp14:editId="4A176B64">
+              <wp:anchor distT="0" distB="0" distL="114300" distR="114300" simplePos="0" relativeHeight="251692032" behindDoc="0" locked="0" layoutInCell="1" allowOverlap="1" wp14:anchorId="0F92E1BC" wp14:editId="10EA9D4D">
                 <wp:simplePos x="0" y="0"/>
                 <wp:positionH relativeFrom="column">
                   <wp:posOffset>2213556</wp:posOffset>
@@ -4969,12 +5950,12 @@
       <w:r>
         <w:rPr>
           <w:noProof/>
-          <w:lang w:eastAsia="en-GB"/>
+          <w:lang w:eastAsia="ja-JP"/>
         </w:rPr>
         <mc:AlternateContent>
           <mc:Choice Requires="wps">
             <w:drawing>
-              <wp:anchor distT="0" distB="0" distL="114300" distR="114300" simplePos="0" relativeHeight="251689984" behindDoc="0" locked="0" layoutInCell="1" allowOverlap="1" wp14:anchorId="7F7FBF6E" wp14:editId="62DFD293">
+              <wp:anchor distT="0" distB="0" distL="114300" distR="114300" simplePos="0" relativeHeight="251689984" behindDoc="0" locked="0" layoutInCell="1" allowOverlap="1" wp14:anchorId="13A148B3" wp14:editId="2D6EB792">
                 <wp:simplePos x="0" y="0"/>
                 <wp:positionH relativeFrom="column">
                   <wp:posOffset>2532836</wp:posOffset>
@@ -5041,12 +6022,12 @@
       <w:r>
         <w:rPr>
           <w:noProof/>
-          <w:lang w:eastAsia="en-GB"/>
+          <w:lang w:eastAsia="ja-JP"/>
         </w:rPr>
         <mc:AlternateContent>
           <mc:Choice Requires="wps">
             <w:drawing>
-              <wp:anchor distT="0" distB="0" distL="114300" distR="114300" simplePos="0" relativeHeight="251687936" behindDoc="0" locked="0" layoutInCell="1" allowOverlap="1" wp14:anchorId="3F9E35BB" wp14:editId="33802917">
+              <wp:anchor distT="0" distB="0" distL="114300" distR="114300" simplePos="0" relativeHeight="251687936" behindDoc="0" locked="0" layoutInCell="1" allowOverlap="1" wp14:anchorId="0B852CE4" wp14:editId="0F17D9EF">
                 <wp:simplePos x="0" y="0"/>
                 <wp:positionH relativeFrom="column">
                   <wp:posOffset>3014345</wp:posOffset>
@@ -5113,12 +6094,12 @@
       <w:r>
         <w:rPr>
           <w:noProof/>
-          <w:lang w:eastAsia="en-GB"/>
+          <w:lang w:eastAsia="ja-JP"/>
         </w:rPr>
         <mc:AlternateContent>
           <mc:Choice Requires="wps">
             <w:drawing>
-              <wp:anchor distT="0" distB="0" distL="114300" distR="114300" simplePos="0" relativeHeight="251685888" behindDoc="0" locked="0" layoutInCell="1" allowOverlap="1" wp14:anchorId="56B52F3F" wp14:editId="7FE26032">
+              <wp:anchor distT="0" distB="0" distL="114300" distR="114300" simplePos="0" relativeHeight="251685888" behindDoc="0" locked="0" layoutInCell="1" allowOverlap="1" wp14:anchorId="211054A8" wp14:editId="0A8C78AB">
                 <wp:simplePos x="0" y="0"/>
                 <wp:positionH relativeFrom="column">
                   <wp:posOffset>2729117</wp:posOffset>
@@ -5185,12 +6166,12 @@
       <w:r>
         <w:rPr>
           <w:noProof/>
-          <w:lang w:eastAsia="en-GB"/>
+          <w:lang w:eastAsia="ja-JP"/>
         </w:rPr>
         <mc:AlternateContent>
           <mc:Choice Requires="wps">
             <w:drawing>
-              <wp:anchor distT="0" distB="0" distL="114300" distR="114300" simplePos="0" relativeHeight="251683840" behindDoc="0" locked="0" layoutInCell="1" allowOverlap="1" wp14:anchorId="2A9155FA" wp14:editId="249C1C62">
+              <wp:anchor distT="0" distB="0" distL="114300" distR="114300" simplePos="0" relativeHeight="251683840" behindDoc="0" locked="0" layoutInCell="1" allowOverlap="1" wp14:anchorId="49FDDE1C" wp14:editId="2B3EB589">
                 <wp:simplePos x="0" y="0"/>
                 <wp:positionH relativeFrom="column">
                   <wp:posOffset>2638425</wp:posOffset>
@@ -5257,12 +6238,12 @@
       <w:r>
         <w:rPr>
           <w:noProof/>
-          <w:lang w:eastAsia="en-GB"/>
+          <w:lang w:eastAsia="ja-JP"/>
         </w:rPr>
         <mc:AlternateContent>
           <mc:Choice Requires="wps">
             <w:drawing>
-              <wp:anchor distT="0" distB="0" distL="114300" distR="114300" simplePos="0" relativeHeight="251681792" behindDoc="0" locked="0" layoutInCell="1" allowOverlap="1" wp14:anchorId="13F996CC" wp14:editId="691AD69D">
+              <wp:anchor distT="0" distB="0" distL="114300" distR="114300" simplePos="0" relativeHeight="251681792" behindDoc="0" locked="0" layoutInCell="1" allowOverlap="1" wp14:anchorId="1FC708B0" wp14:editId="31A4F917">
                 <wp:simplePos x="0" y="0"/>
                 <wp:positionH relativeFrom="column">
                   <wp:posOffset>2486539</wp:posOffset>
@@ -5329,7 +6310,7 @@
       <w:r>
         <w:rPr>
           <w:noProof/>
-          <w:lang w:eastAsia="en-GB"/>
+          <w:lang w:eastAsia="ja-JP"/>
         </w:rPr>
         <mc:AlternateContent>
           <mc:Choice Requires="wps">
@@ -5401,7 +6382,7 @@
       <w:r>
         <w:rPr>
           <w:noProof/>
-          <w:lang w:eastAsia="en-GB"/>
+          <w:lang w:eastAsia="ja-JP"/>
         </w:rPr>
         <mc:AlternateContent>
           <mc:Choice Requires="wps">
@@ -5473,7 +6454,7 @@
       <w:r>
         <w:rPr>
           <w:noProof/>
-          <w:lang w:eastAsia="en-GB"/>
+          <w:lang w:eastAsia="ja-JP"/>
         </w:rPr>
         <mc:AlternateContent>
           <mc:Choice Requires="wps">
@@ -5545,7 +6526,7 @@
       <w:r>
         <w:rPr>
           <w:noProof/>
-          <w:lang w:eastAsia="en-GB"/>
+          <w:lang w:eastAsia="ja-JP"/>
         </w:rPr>
         <mc:AlternateContent>
           <mc:Choice Requires="wps">
@@ -5617,7 +6598,7 @@
       <w:r>
         <w:rPr>
           <w:noProof/>
-          <w:lang w:eastAsia="en-GB"/>
+          <w:lang w:eastAsia="ja-JP"/>
         </w:rPr>
         <mc:AlternateContent>
           <mc:Choice Requires="wps">
@@ -5687,6 +6668,10 @@
         </mc:AlternateContent>
       </w:r>
       <w:r>
+        <w:rPr>
+          <w:noProof/>
+          <w:lang w:eastAsia="ja-JP"/>
+        </w:rPr>
         <mc:AlternateContent>
           <mc:Choice Requires="wps">
             <w:drawing>
@@ -5753,6 +6738,10 @@
         </mc:AlternateContent>
       </w:r>
       <w:r>
+        <w:rPr>
+          <w:noProof/>
+          <w:lang w:eastAsia="ja-JP"/>
+        </w:rPr>
         <mc:AlternateContent>
           <mc:Choice Requires="wps">
             <w:drawing>
@@ -5883,6 +6872,10 @@
         </mc:AlternateContent>
       </w:r>
       <w:r>
+        <w:rPr>
+          <w:noProof/>
+          <w:lang w:eastAsia="ja-JP"/>
+        </w:rPr>
         <mc:AlternateContent>
           <mc:Choice Requires="wps">
             <w:drawing>
@@ -6015,7 +7008,7 @@
       <w:r>
         <w:rPr>
           <w:noProof/>
-          <w:lang w:eastAsia="en-GB"/>
+          <w:lang w:eastAsia="ja-JP"/>
         </w:rPr>
         <mc:AlternateContent>
           <mc:Choice Requires="wps">
@@ -6149,7 +7142,7 @@
       <w:r>
         <w:rPr>
           <w:noProof/>
-          <w:lang w:eastAsia="en-GB"/>
+          <w:lang w:eastAsia="ja-JP"/>
         </w:rPr>
         <mc:AlternateContent>
           <mc:Choice Requires="wps">
@@ -6216,7 +7209,7 @@
       <w:r>
         <w:rPr>
           <w:noProof/>
-          <w:lang w:eastAsia="en-GB"/>
+          <w:lang w:eastAsia="ja-JP"/>
         </w:rPr>
         <mc:AlternateContent>
           <mc:Choice Requires="wps">
@@ -6283,7 +7276,7 @@
       <w:r>
         <w:rPr>
           <w:noProof/>
-          <w:lang w:eastAsia="en-GB"/>
+          <w:lang w:eastAsia="ja-JP"/>
         </w:rPr>
         <mc:AlternateContent>
           <mc:Choice Requires="wps">
@@ -6417,7 +7410,7 @@
       <w:r>
         <w:rPr>
           <w:noProof/>
-          <w:lang w:eastAsia="en-GB"/>
+          <w:lang w:eastAsia="ja-JP"/>
         </w:rPr>
         <mc:AlternateContent>
           <mc:Choice Requires="wps">

</xml_diff>